<commit_message>
minor changes, db is pretty fucked up rn, some bugs still remain
</commit_message>
<xml_diff>
--- a/rvsk34_12a_Anastasija_Voropajeva_piekluves_nosacijumi.docx
+++ b/rvsk34_12a_Anastasija_Voropajeva_piekluves_nosacijumi.docx
@@ -2340,6 +2340,7 @@
         </w:rPr>
         <w:t xml:space="preserve"> iegūt </w:t>
       </w:r>
+      <w:proofErr w:type="spellStart"/>
       <w:r>
         <w:rPr>
           <w:rFonts w:ascii="Times New Roman" w:hAnsi="Times New Roman" w:cs="Times New Roman"/>
@@ -2364,6 +2365,7 @@
         </w:rPr>
         <w:t>zināšanas</w:t>
       </w:r>
+      <w:proofErr w:type="spellEnd"/>
       <w:r>
         <w:rPr>
           <w:rFonts w:ascii="Times New Roman" w:hAnsi="Times New Roman" w:cs="Times New Roman"/>
@@ -3710,13 +3712,23 @@
         </w:rPr>
         <w:t xml:space="preserve">Ievaddatu tips: </w:t>
       </w:r>
-      <w:r>
-        <w:rPr>
-          <w:rFonts w:ascii="Times New Roman" w:hAnsi="Times New Roman" w:cs="Times New Roman"/>
-          <w:sz w:val="24"/>
-          <w:szCs w:val="24"/>
-        </w:rPr>
-        <w:t>Decimālskaitlis (float)</w:t>
+      <w:proofErr w:type="spellStart"/>
+      <w:r>
+        <w:rPr>
+          <w:rFonts w:ascii="Times New Roman" w:hAnsi="Times New Roman" w:cs="Times New Roman"/>
+          <w:sz w:val="24"/>
+          <w:szCs w:val="24"/>
+        </w:rPr>
+        <w:t>Decimālskaitlis</w:t>
+      </w:r>
+      <w:proofErr w:type="spellEnd"/>
+      <w:r>
+        <w:rPr>
+          <w:rFonts w:ascii="Times New Roman" w:hAnsi="Times New Roman" w:cs="Times New Roman"/>
+          <w:sz w:val="24"/>
+          <w:szCs w:val="24"/>
+        </w:rPr>
+        <w:t xml:space="preserve"> (float)</w:t>
       </w:r>
     </w:p>
     <w:p>
@@ -3979,7 +3991,25 @@
           <w:sz w:val="24"/>
           <w:szCs w:val="24"/>
         </w:rPr>
-        <w:t>: lietotājiem ir iespēja ievadīt dažādus skaitliskus datus, piemēram, populācijas lielumu, ģenētisko garumu, mutācijas ātrumu un ģenerāciju skaitu, izmantojot tekstveida ievades laukus.</w:t>
+        <w:t xml:space="preserve">: lietotājiem ir iespēja ievadīt dažādus skaitliskus datus, piemēram, populācijas lielumu, ģenētisko garumu, mutācijas ātrumu un ģenerāciju skaitu, izmantojot </w:t>
+      </w:r>
+      <w:proofErr w:type="spellStart"/>
+      <w:r>
+        <w:rPr>
+          <w:rFonts w:ascii="Times New Roman" w:hAnsi="Times New Roman" w:cs="Times New Roman"/>
+          <w:sz w:val="24"/>
+          <w:szCs w:val="24"/>
+        </w:rPr>
+        <w:t>tekstveida</w:t>
+      </w:r>
+      <w:proofErr w:type="spellEnd"/>
+      <w:r>
+        <w:rPr>
+          <w:rFonts w:ascii="Times New Roman" w:hAnsi="Times New Roman" w:cs="Times New Roman"/>
+          <w:sz w:val="24"/>
+          <w:szCs w:val="24"/>
+        </w:rPr>
+        <w:t xml:space="preserve"> ievades laukus.</w:t>
       </w:r>
     </w:p>
     <w:p>
@@ -4173,10 +4203,19 @@
           <w:rFonts w:ascii="Times New Roman" w:hAnsi="Times New Roman" w:cs="Times New Roman"/>
           <w:sz w:val="24"/>
           <w:szCs w:val="24"/>
-          <w:lang w:val="en-US"/>
-        </w:rPr>
-        <w:t>Start Evolution</w:t>
-      </w:r>
+        </w:rPr>
+        <w:t xml:space="preserve">Start </w:t>
+      </w:r>
+      <w:proofErr w:type="spellStart"/>
+      <w:r>
+        <w:rPr>
+          <w:rFonts w:ascii="Times New Roman" w:hAnsi="Times New Roman" w:cs="Times New Roman"/>
+          <w:sz w:val="24"/>
+          <w:szCs w:val="24"/>
+        </w:rPr>
+        <w:t>Evolution</w:t>
+      </w:r>
+      <w:proofErr w:type="spellEnd"/>
       <w:r>
         <w:rPr>
           <w:rFonts w:ascii="Times New Roman" w:hAnsi="Times New Roman" w:cs="Times New Roman"/>
@@ -4218,7 +4257,6 @@
           <w:rFonts w:ascii="Times New Roman" w:hAnsi="Times New Roman" w:cs="Times New Roman"/>
           <w:sz w:val="24"/>
           <w:szCs w:val="24"/>
-          <w:lang w:val="en-US"/>
         </w:rPr>
         <w:t>fitness</w:t>
       </w:r>
@@ -4521,7 +4559,43 @@
           <w:sz w:val="24"/>
           <w:szCs w:val="24"/>
         </w:rPr>
-        <w:t>Ievaddatu tips: Teksts (string) un decimālskaitlis (float)</w:t>
+        <w:t>Ievaddatu tips: Teksts (</w:t>
+      </w:r>
+      <w:proofErr w:type="spellStart"/>
+      <w:r>
+        <w:rPr>
+          <w:rFonts w:ascii="Times New Roman" w:hAnsi="Times New Roman" w:cs="Times New Roman"/>
+          <w:sz w:val="24"/>
+          <w:szCs w:val="24"/>
+        </w:rPr>
+        <w:t>string</w:t>
+      </w:r>
+      <w:proofErr w:type="spellEnd"/>
+      <w:r>
+        <w:rPr>
+          <w:rFonts w:ascii="Times New Roman" w:hAnsi="Times New Roman" w:cs="Times New Roman"/>
+          <w:sz w:val="24"/>
+          <w:szCs w:val="24"/>
+        </w:rPr>
+        <w:t xml:space="preserve">) un </w:t>
+      </w:r>
+      <w:proofErr w:type="spellStart"/>
+      <w:r>
+        <w:rPr>
+          <w:rFonts w:ascii="Times New Roman" w:hAnsi="Times New Roman" w:cs="Times New Roman"/>
+          <w:sz w:val="24"/>
+          <w:szCs w:val="24"/>
+        </w:rPr>
+        <w:t>decimālskaitlis</w:t>
+      </w:r>
+      <w:proofErr w:type="spellEnd"/>
+      <w:r>
+        <w:rPr>
+          <w:rFonts w:ascii="Times New Roman" w:hAnsi="Times New Roman" w:cs="Times New Roman"/>
+          <w:sz w:val="24"/>
+          <w:szCs w:val="24"/>
+        </w:rPr>
+        <w:t xml:space="preserve"> (float)</w:t>
       </w:r>
     </w:p>
     <w:p>
@@ -4575,7 +4649,25 @@
           <w:sz w:val="24"/>
           <w:szCs w:val="24"/>
         </w:rPr>
-        <w:t>Iespējamās vērtības: Labākās radības apraksts (piemēram, svars un citi svarīgi parametri) un tās fitness vērtība, kas norāda, cik labi radība ir pielāgota konkrētajam uzdevumam. Fitness vērtība parasti ir decimālskaitlis, kur lielāka vērtība nozīmē labāku pielāgošanos.</w:t>
+        <w:t xml:space="preserve">Iespējamās vērtības: Labākās radības apraksts (piemēram, svars un citi svarīgi parametri) un tās fitness vērtība, kas norāda, cik labi radība ir pielāgota konkrētajam uzdevumam. Fitness vērtība parasti ir </w:t>
+      </w:r>
+      <w:proofErr w:type="spellStart"/>
+      <w:r>
+        <w:rPr>
+          <w:rFonts w:ascii="Times New Roman" w:hAnsi="Times New Roman" w:cs="Times New Roman"/>
+          <w:sz w:val="24"/>
+          <w:szCs w:val="24"/>
+        </w:rPr>
+        <w:t>decimālskaitlis</w:t>
+      </w:r>
+      <w:proofErr w:type="spellEnd"/>
+      <w:r>
+        <w:rPr>
+          <w:rFonts w:ascii="Times New Roman" w:hAnsi="Times New Roman" w:cs="Times New Roman"/>
+          <w:sz w:val="24"/>
+          <w:szCs w:val="24"/>
+        </w:rPr>
+        <w:t>, kur lielāka vērtība nozīmē labāku pielāgošanos.</w:t>
       </w:r>
     </w:p>
     <w:p>
@@ -4741,7 +4833,25 @@
           <w:sz w:val="24"/>
           <w:szCs w:val="24"/>
         </w:rPr>
-        <w:t>Ievaddatu tips: Decimālskaitlis (float)</w:t>
+        <w:t xml:space="preserve">Ievaddatu tips: </w:t>
+      </w:r>
+      <w:proofErr w:type="spellStart"/>
+      <w:r>
+        <w:rPr>
+          <w:rFonts w:ascii="Times New Roman" w:hAnsi="Times New Roman" w:cs="Times New Roman"/>
+          <w:sz w:val="24"/>
+          <w:szCs w:val="24"/>
+        </w:rPr>
+        <w:t>Decimālskaitlis</w:t>
+      </w:r>
+      <w:proofErr w:type="spellEnd"/>
+      <w:r>
+        <w:rPr>
+          <w:rFonts w:ascii="Times New Roman" w:hAnsi="Times New Roman" w:cs="Times New Roman"/>
+          <w:sz w:val="24"/>
+          <w:szCs w:val="24"/>
+        </w:rPr>
+        <w:t xml:space="preserve"> (float)</w:t>
       </w:r>
     </w:p>
     <w:p>
@@ -4795,7 +4905,25 @@
           <w:sz w:val="24"/>
           <w:szCs w:val="24"/>
         </w:rPr>
-        <w:t>Iespējamās vērtības: Vidējā fitness vērtība parasti ir decimālskaitlis, kas norāda uz visu paaudžu vai laika periodu vidējo pielāgošanos. Tas var būt noderīgs, lai novērtētu kopējo uzdevuma risināšanas progresu.</w:t>
+        <w:t xml:space="preserve">Iespējamās vērtības: Vidējā fitness vērtība parasti ir </w:t>
+      </w:r>
+      <w:proofErr w:type="spellStart"/>
+      <w:r>
+        <w:rPr>
+          <w:rFonts w:ascii="Times New Roman" w:hAnsi="Times New Roman" w:cs="Times New Roman"/>
+          <w:sz w:val="24"/>
+          <w:szCs w:val="24"/>
+        </w:rPr>
+        <w:t>decimālskaitlis</w:t>
+      </w:r>
+      <w:proofErr w:type="spellEnd"/>
+      <w:r>
+        <w:rPr>
+          <w:rFonts w:ascii="Times New Roman" w:hAnsi="Times New Roman" w:cs="Times New Roman"/>
+          <w:sz w:val="24"/>
+          <w:szCs w:val="24"/>
+        </w:rPr>
+        <w:t>, kas norāda uz visu paaudžu vai laika periodu vidējo pielāgošanos. Tas var būt noderīgs, lai novērtētu kopējo uzdevuma risināšanas progresu.</w:t>
       </w:r>
       <w:bookmarkStart w:id="14" w:name="_Toc164708992"/>
     </w:p>
@@ -5063,12 +5191,12 @@
         </w:rPr>
         <w:t>“</w:t>
       </w:r>
-      <w:r>
-        <w:rPr>
-          <w:rFonts w:ascii="Times New Roman" w:hAnsi="Times New Roman" w:cs="Times New Roman"/>
-          <w:sz w:val="24"/>
-          <w:szCs w:val="24"/>
-          <w:lang w:val="en-US"/>
+      <w:proofErr w:type="spellStart"/>
+      <w:r>
+        <w:rPr>
+          <w:rFonts w:ascii="Times New Roman" w:hAnsi="Times New Roman" w:cs="Times New Roman"/>
+          <w:sz w:val="24"/>
+          <w:szCs w:val="24"/>
         </w:rPr>
         <w:t>Agil</w:t>
       </w:r>
@@ -5077,10 +5205,10 @@
           <w:rFonts w:ascii="Times New Roman" w:hAnsi="Times New Roman" w:cs="Times New Roman"/>
           <w:sz w:val="24"/>
           <w:szCs w:val="24"/>
-          <w:lang w:val="en-US"/>
         </w:rPr>
         <w:t>e</w:t>
       </w:r>
+      <w:proofErr w:type="spellEnd"/>
       <w:r>
         <w:rPr>
           <w:rFonts w:ascii="Times New Roman" w:hAnsi="Times New Roman" w:cs="Times New Roman"/>
@@ -5127,7 +5255,16 @@
           <w:sz w:val="24"/>
           <w:szCs w:val="24"/>
         </w:rPr>
-        <w:t xml:space="preserve"> mērķus un prioritizēj</w:t>
+        <w:t xml:space="preserve"> mērķus un </w:t>
+      </w:r>
+      <w:proofErr w:type="spellStart"/>
+      <w:r>
+        <w:rPr>
+          <w:rFonts w:ascii="Times New Roman" w:hAnsi="Times New Roman" w:cs="Times New Roman"/>
+          <w:sz w:val="24"/>
+          <w:szCs w:val="24"/>
+        </w:rPr>
+        <w:t>prioritizēj</w:t>
       </w:r>
       <w:r>
         <w:rPr>
@@ -5137,6 +5274,7 @@
         </w:rPr>
         <w:t>u</w:t>
       </w:r>
+      <w:proofErr w:type="spellEnd"/>
       <w:r>
         <w:rPr>
           <w:rFonts w:ascii="Times New Roman" w:hAnsi="Times New Roman" w:cs="Times New Roman"/>
@@ -5323,7 +5461,25 @@
           <w:sz w:val="24"/>
           <w:szCs w:val="24"/>
         </w:rPr>
-        <w:t xml:space="preserve"> Programmatūras kods ir sadalīts mazākās funkcijās vai moduļos, kas veicina kodu saprotamību, atkārtotu izmantojamību un uzturēšanu.</w:t>
+        <w:t xml:space="preserve"> Programmatūras kods ir sadalīts mazākās funkcijās vai moduļos, kas veicina kodu saprotamību, atkārtotu </w:t>
+      </w:r>
+      <w:proofErr w:type="spellStart"/>
+      <w:r>
+        <w:rPr>
+          <w:rFonts w:ascii="Times New Roman" w:hAnsi="Times New Roman" w:cs="Times New Roman"/>
+          <w:sz w:val="24"/>
+          <w:szCs w:val="24"/>
+        </w:rPr>
+        <w:t>izmantojamību</w:t>
+      </w:r>
+      <w:proofErr w:type="spellEnd"/>
+      <w:r>
+        <w:rPr>
+          <w:rFonts w:ascii="Times New Roman" w:hAnsi="Times New Roman" w:cs="Times New Roman"/>
+          <w:sz w:val="24"/>
+          <w:szCs w:val="24"/>
+        </w:rPr>
+        <w:t xml:space="preserve"> un uzturēšanu.</w:t>
       </w:r>
     </w:p>
     <w:p>
@@ -5362,6 +5518,64 @@
         </w:rPr>
         <w:t xml:space="preserve"> Kods ir labi dokumentēts ar komentāriem, kas skaidri izskaidro katru funkciju, procesu vai sarežģītu loģiku, kas palīdz saprast kodu citiem izstrādātājiem un uzlabo kopējo uzturēšanas procesu.</w:t>
       </w:r>
+      <w:r>
+        <w:rPr>
+          <w:rFonts w:ascii="Times New Roman" w:hAnsi="Times New Roman" w:cs="Times New Roman"/>
+          <w:b/>
+          <w:bCs/>
+          <w:noProof/>
+        </w:rPr>
+        <w:t xml:space="preserve"> </w:t>
+      </w:r>
+      <w:r>
+        <w:rPr>
+          <w:rFonts w:ascii="Times New Roman" w:hAnsi="Times New Roman" w:cs="Times New Roman"/>
+          <w:b/>
+          <w:bCs/>
+          <w:noProof/>
+        </w:rPr>
+        <w:drawing>
+          <wp:inline distT="0" distB="0" distL="0" distR="0" wp14:anchorId="590D0DC4" wp14:editId="64D5FE7A">
+            <wp:extent cx="4541520" cy="3722370"/>
+            <wp:effectExtent l="0" t="0" r="0" b="0"/>
+            <wp:docPr id="779193277" name="Attēls 1"/>
+            <wp:cNvGraphicFramePr>
+              <a:graphicFrameLocks xmlns:a="http://schemas.openxmlformats.org/drawingml/2006/main" noChangeAspect="1"/>
+            </wp:cNvGraphicFramePr>
+            <a:graphic xmlns:a="http://schemas.openxmlformats.org/drawingml/2006/main">
+              <a:graphicData uri="http://schemas.openxmlformats.org/drawingml/2006/picture">
+                <pic:pic xmlns:pic="http://schemas.openxmlformats.org/drawingml/2006/picture">
+                  <pic:nvPicPr>
+                    <pic:cNvPr id="779193277" name=""/>
+                    <pic:cNvPicPr/>
+                  </pic:nvPicPr>
+                  <pic:blipFill>
+                    <a:blip r:embed="rId10">
+                      <a:extLst>
+                        <a:ext uri="{28A0092B-C50C-407E-A947-70E740481C1C}">
+                          <a14:useLocalDpi xmlns:a14="http://schemas.microsoft.com/office/drawing/2010/main" val="0"/>
+                        </a:ext>
+                      </a:extLst>
+                    </a:blip>
+                    <a:stretch>
+                      <a:fillRect/>
+                    </a:stretch>
+                  </pic:blipFill>
+                  <pic:spPr>
+                    <a:xfrm>
+                      <a:off x="0" y="0"/>
+                      <a:ext cx="4541520" cy="3722370"/>
+                    </a:xfrm>
+                    <a:prstGeom prst="rect">
+                      <a:avLst/>
+                    </a:prstGeom>
+                  </pic:spPr>
+                </pic:pic>
+              </a:graphicData>
+            </a:graphic>
+          </wp:inline>
+        </w:drawing>
+      </w:r>
     </w:p>
     <w:p>
       <w:pPr>
@@ -5421,6 +5635,7 @@
       <w:r>
         <w:rPr>
           <w:rFonts w:ascii="Times New Roman" w:hAnsi="Times New Roman" w:cs="Times New Roman"/>
+          <w:noProof/>
         </w:rPr>
         <w:drawing>
           <wp:anchor distT="0" distB="0" distL="114300" distR="114300" simplePos="0" relativeHeight="251674624" behindDoc="0" locked="0" layoutInCell="1" allowOverlap="1" wp14:anchorId="29CFCF1B" wp14:editId="61D789D2">
@@ -5446,7 +5661,7 @@
                     <pic:cNvPicPr/>
                   </pic:nvPicPr>
                   <pic:blipFill>
-                    <a:blip r:embed="rId10">
+                    <a:blip r:embed="rId11">
                       <a:extLst>
                         <a:ext uri="{28A0092B-C50C-407E-A947-70E740481C1C}">
                           <a14:useLocalDpi xmlns:a14="http://schemas.microsoft.com/office/drawing/2010/main" val="0"/>
@@ -5585,6 +5800,7 @@
     <w:p>
       <w:pPr>
         <w:spacing w:line="360" w:lineRule="auto"/>
+        <w:ind w:left="708"/>
         <w:jc w:val="both"/>
         <w:rPr>
           <w:rFonts w:ascii="Times New Roman" w:hAnsi="Times New Roman" w:cs="Times New Roman"/>
@@ -5592,21 +5808,193 @@
           <w:szCs w:val="24"/>
         </w:rPr>
       </w:pPr>
-      <w:r>
-        <w:rPr>
-          <w:rFonts w:ascii="Times New Roman" w:hAnsi="Times New Roman" w:cs="Times New Roman"/>
-          <w:sz w:val="24"/>
-          <w:szCs w:val="24"/>
-        </w:rPr>
-        <w:t>Ar relācijas tipu viens pret vienu starp laukiem “generation” vieglākai datu apstrādei un statistikai</w:t>
-      </w:r>
-      <w:r>
-        <w:rPr>
-          <w:rFonts w:ascii="Times New Roman" w:hAnsi="Times New Roman" w:cs="Times New Roman"/>
-          <w:sz w:val="24"/>
-          <w:szCs w:val="24"/>
-        </w:rPr>
-        <w:t>.</w:t>
+      <w:proofErr w:type="spellStart"/>
+      <w:r>
+        <w:rPr>
+          <w:rFonts w:ascii="Times New Roman" w:hAnsi="Times New Roman" w:cs="Times New Roman"/>
+          <w:sz w:val="24"/>
+          <w:szCs w:val="24"/>
+        </w:rPr>
+        <w:t>creature</w:t>
+      </w:r>
+      <w:proofErr w:type="spellEnd"/>
+      <w:r>
+        <w:rPr>
+          <w:rFonts w:ascii="Times New Roman" w:hAnsi="Times New Roman" w:cs="Times New Roman"/>
+          <w:sz w:val="24"/>
+          <w:szCs w:val="24"/>
+        </w:rPr>
+        <w:t xml:space="preserve"> tabula:</w:t>
+      </w:r>
+    </w:p>
+    <w:p>
+      <w:pPr>
+        <w:spacing w:line="360" w:lineRule="auto"/>
+        <w:ind w:left="708"/>
+        <w:jc w:val="both"/>
+        <w:rPr>
+          <w:rFonts w:ascii="Times New Roman" w:hAnsi="Times New Roman" w:cs="Times New Roman"/>
+          <w:sz w:val="24"/>
+          <w:szCs w:val="24"/>
+        </w:rPr>
+      </w:pPr>
+      <w:r>
+        <w:rPr>
+          <w:rFonts w:ascii="Times New Roman" w:hAnsi="Times New Roman" w:cs="Times New Roman"/>
+          <w:sz w:val="24"/>
+          <w:szCs w:val="24"/>
+        </w:rPr>
+        <w:t>Vieni pret Daudziem attiecība: Viens paaudze var būt vairākas radības, bet katram radībai pieder tikai viena paaudze. Tas ir tāpēc, ka katrs radība tiek radīts konkrētā paaudzē un netiek kopīgots starp vairākām paaudzēm.</w:t>
+      </w:r>
+    </w:p>
+    <w:p>
+      <w:pPr>
+        <w:spacing w:line="360" w:lineRule="auto"/>
+        <w:ind w:left="708"/>
+        <w:jc w:val="both"/>
+        <w:rPr>
+          <w:rFonts w:ascii="Times New Roman" w:hAnsi="Times New Roman" w:cs="Times New Roman"/>
+          <w:sz w:val="24"/>
+          <w:szCs w:val="24"/>
+        </w:rPr>
+      </w:pPr>
+      <w:proofErr w:type="spellStart"/>
+      <w:r>
+        <w:rPr>
+          <w:rFonts w:ascii="Times New Roman" w:hAnsi="Times New Roman" w:cs="Times New Roman"/>
+          <w:sz w:val="24"/>
+          <w:szCs w:val="24"/>
+        </w:rPr>
+        <w:t>evolution_results</w:t>
+      </w:r>
+      <w:proofErr w:type="spellEnd"/>
+      <w:r>
+        <w:rPr>
+          <w:rFonts w:ascii="Times New Roman" w:hAnsi="Times New Roman" w:cs="Times New Roman"/>
+          <w:sz w:val="24"/>
+          <w:szCs w:val="24"/>
+        </w:rPr>
+        <w:t xml:space="preserve"> tabula:</w:t>
+      </w:r>
+    </w:p>
+    <w:p>
+      <w:pPr>
+        <w:spacing w:line="360" w:lineRule="auto"/>
+        <w:ind w:left="708"/>
+        <w:jc w:val="both"/>
+        <w:rPr>
+          <w:rFonts w:ascii="Times New Roman" w:hAnsi="Times New Roman" w:cs="Times New Roman"/>
+          <w:sz w:val="24"/>
+          <w:szCs w:val="24"/>
+        </w:rPr>
+      </w:pPr>
+      <w:r>
+        <w:rPr>
+          <w:rFonts w:ascii="Times New Roman" w:hAnsi="Times New Roman" w:cs="Times New Roman"/>
+          <w:sz w:val="24"/>
+          <w:szCs w:val="24"/>
+        </w:rPr>
+        <w:t>Vieni pret Vienam attiecība: Katra paaudze ir tikai viena ieraksts evolūcijas rezultātos tabulā, kas pārstāv labāko radību un tās fitness vērtību šai paaudzei. Līdzīgi katrs ieraksts evolūcijas rezultātos tabulā atbilst unikālai paaudzei.</w:t>
+      </w:r>
+    </w:p>
+    <w:p>
+      <w:pPr>
+        <w:spacing w:line="360" w:lineRule="auto"/>
+        <w:ind w:left="708"/>
+        <w:jc w:val="both"/>
+        <w:rPr>
+          <w:rFonts w:ascii="Times New Roman" w:hAnsi="Times New Roman" w:cs="Times New Roman"/>
+          <w:sz w:val="24"/>
+          <w:szCs w:val="24"/>
+        </w:rPr>
+      </w:pPr>
+      <w:proofErr w:type="spellStart"/>
+      <w:r>
+        <w:rPr>
+          <w:rFonts w:ascii="Times New Roman" w:hAnsi="Times New Roman" w:cs="Times New Roman"/>
+          <w:sz w:val="24"/>
+          <w:szCs w:val="24"/>
+        </w:rPr>
+        <w:t>detailed_info</w:t>
+      </w:r>
+      <w:proofErr w:type="spellEnd"/>
+      <w:r>
+        <w:rPr>
+          <w:rFonts w:ascii="Times New Roman" w:hAnsi="Times New Roman" w:cs="Times New Roman"/>
+          <w:sz w:val="24"/>
+          <w:szCs w:val="24"/>
+        </w:rPr>
+        <w:t xml:space="preserve"> tabula:</w:t>
+      </w:r>
+    </w:p>
+    <w:p>
+      <w:pPr>
+        <w:spacing w:line="360" w:lineRule="auto"/>
+        <w:ind w:left="708"/>
+        <w:jc w:val="both"/>
+        <w:rPr>
+          <w:rFonts w:ascii="Times New Roman" w:hAnsi="Times New Roman" w:cs="Times New Roman"/>
+          <w:sz w:val="24"/>
+          <w:szCs w:val="24"/>
+        </w:rPr>
+      </w:pPr>
+      <w:r>
+        <w:rPr>
+          <w:rFonts w:ascii="Times New Roman" w:hAnsi="Times New Roman" w:cs="Times New Roman"/>
+          <w:sz w:val="24"/>
+          <w:szCs w:val="24"/>
+        </w:rPr>
+        <w:t>Vieni pret Vienam attiecība: Līdzīgi kā evolūcijas rezultātu tabulai, katrā paaudzē ir tikai viens ieraksts detalizētās informācijas tabulā, kurā ir detalizēta informācija, piemēram, vidējā un maksimālā fitness vērtība. Katrs ieraksts detalizētās informācijas tabulā atbilst unikālai paaudzei.</w:t>
+      </w:r>
+    </w:p>
+    <w:p>
+      <w:pPr>
+        <w:spacing w:line="360" w:lineRule="auto"/>
+        <w:ind w:left="708"/>
+        <w:jc w:val="both"/>
+        <w:rPr>
+          <w:rFonts w:ascii="Times New Roman" w:hAnsi="Times New Roman" w:cs="Times New Roman"/>
+          <w:sz w:val="24"/>
+          <w:szCs w:val="24"/>
+        </w:rPr>
+      </w:pPr>
+      <w:proofErr w:type="spellStart"/>
+      <w:r>
+        <w:rPr>
+          <w:rFonts w:ascii="Times New Roman" w:hAnsi="Times New Roman" w:cs="Times New Roman"/>
+          <w:sz w:val="24"/>
+          <w:szCs w:val="24"/>
+        </w:rPr>
+        <w:t>generation</w:t>
+      </w:r>
+      <w:proofErr w:type="spellEnd"/>
+      <w:r>
+        <w:rPr>
+          <w:rFonts w:ascii="Times New Roman" w:hAnsi="Times New Roman" w:cs="Times New Roman"/>
+          <w:sz w:val="24"/>
+          <w:szCs w:val="24"/>
+        </w:rPr>
+        <w:t xml:space="preserve"> tabula:</w:t>
+      </w:r>
+    </w:p>
+    <w:p>
+      <w:pPr>
+        <w:spacing w:line="360" w:lineRule="auto"/>
+        <w:ind w:left="708"/>
+        <w:jc w:val="both"/>
+        <w:rPr>
+          <w:rFonts w:ascii="Times New Roman" w:hAnsi="Times New Roman" w:cs="Times New Roman"/>
+          <w:sz w:val="24"/>
+          <w:szCs w:val="24"/>
+        </w:rPr>
+      </w:pPr>
+      <w:r>
+        <w:rPr>
+          <w:rFonts w:ascii="Times New Roman" w:hAnsi="Times New Roman" w:cs="Times New Roman"/>
+          <w:sz w:val="24"/>
+          <w:szCs w:val="24"/>
+        </w:rPr>
+        <w:t>Vieni pret Vienam attiecība: Katrs ieraksts paaudzes tabulā pārstāv darbības laika informāciju par konkrētu paaudzi. Tāpēc katrai paaudzei ir tikai viens atbilstošs ieraksts paaudzes tabulā, un katrs ieraksts paaudzes tabulā atbilst unikālai paaudzei.</w:t>
       </w:r>
     </w:p>
     <w:p>
@@ -5629,7 +6017,7 @@
         <mc:AlternateContent>
           <mc:Choice Requires="wps">
             <w:drawing>
-              <wp:anchor distT="0" distB="0" distL="114300" distR="114300" simplePos="0" relativeHeight="251676672" behindDoc="0" locked="0" layoutInCell="1" allowOverlap="1" wp14:anchorId="1822ECFA" wp14:editId="16651B7F">
+              <wp:anchor distT="0" distB="0" distL="114300" distR="114300" simplePos="0" relativeHeight="251676672" behindDoc="0" locked="0" layoutInCell="1" allowOverlap="1" wp14:anchorId="1822ECFA" wp14:editId="6B2BEAB4">
                 <wp:simplePos x="0" y="0"/>
                 <wp:positionH relativeFrom="margin">
                   <wp:align>left</wp:align>
@@ -5684,7 +6072,7 @@
           </mc:Choice>
           <mc:Fallback>
             <w:pict>
-              <v:line w14:anchorId="660D59E1" id="Taisns savienotājs 6" o:spid="_x0000_s1026" style="position:absolute;z-index:251676672;visibility:visible;mso-wrap-style:square;mso-width-percent:0;mso-height-percent:0;mso-wrap-distance-left:9pt;mso-wrap-distance-top:0;mso-wrap-distance-right:9pt;mso-wrap-distance-bottom:0;mso-position-horizontal:left;mso-position-horizontal-relative:margin;mso-position-vertical:absolute;mso-position-vertical-relative:text;mso-width-percent:0;mso-height-percent:0;mso-width-relative:margin;mso-height-relative:margin" from="0,80.8pt" to="3pt,722.8pt" o:gfxdata="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" strokecolor="#ed7d31 [3205]" strokeweight=".5pt">
+              <v:line w14:anchorId="0D8B6F2D" id="Taisns savienotājs 6" o:spid="_x0000_s1026" style="position:absolute;z-index:251676672;visibility:visible;mso-wrap-style:square;mso-width-percent:0;mso-height-percent:0;mso-wrap-distance-left:9pt;mso-wrap-distance-top:0;mso-wrap-distance-right:9pt;mso-wrap-distance-bottom:0;mso-position-horizontal:left;mso-position-horizontal-relative:margin;mso-position-vertical:absolute;mso-position-vertical-relative:text;mso-width-percent:0;mso-height-percent:0;mso-width-relative:margin;mso-height-relative:margin" from="0,80.8pt" to="3pt,722.8pt" o:gfxdata="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" strokecolor="#ed7d31 [3205]" strokeweight=".5pt">
                 <v:stroke joinstyle="miter"/>
                 <w10:wrap anchorx="margin"/>
               </v:line>
@@ -5771,8 +6159,18 @@
           <w:sz w:val="24"/>
           <w:szCs w:val="24"/>
         </w:rPr>
-        <w:t>Tabula nosaukums: evolution_results</w:t>
-      </w:r>
+        <w:t xml:space="preserve">Tabula nosaukums: </w:t>
+      </w:r>
+      <w:proofErr w:type="spellStart"/>
+      <w:r>
+        <w:rPr>
+          <w:rFonts w:ascii="Times New Roman" w:hAnsi="Times New Roman" w:cs="Times New Roman"/>
+          <w:sz w:val="24"/>
+          <w:szCs w:val="24"/>
+        </w:rPr>
+        <w:t>evolution_results</w:t>
+      </w:r>
+      <w:proofErr w:type="spellEnd"/>
     </w:p>
     <w:tbl>
       <w:tblPr>
@@ -5871,6 +6269,7 @@
                 <w:szCs w:val="24"/>
               </w:rPr>
             </w:pPr>
+            <w:proofErr w:type="spellStart"/>
             <w:r>
               <w:rPr>
                 <w:rFonts w:ascii="Times New Roman" w:hAnsi="Times New Roman" w:cs="Times New Roman"/>
@@ -5879,6 +6278,7 @@
               </w:rPr>
               <w:t>generation</w:t>
             </w:r>
+            <w:proofErr w:type="spellEnd"/>
           </w:p>
         </w:tc>
         <w:tc>
@@ -5942,6 +6342,7 @@
                 <w:szCs w:val="24"/>
               </w:rPr>
             </w:pPr>
+            <w:proofErr w:type="spellStart"/>
             <w:r>
               <w:rPr>
                 <w:rFonts w:ascii="Times New Roman" w:hAnsi="Times New Roman" w:cs="Times New Roman"/>
@@ -5950,6 +6351,7 @@
               </w:rPr>
               <w:t>best_creauture</w:t>
             </w:r>
+            <w:proofErr w:type="spellEnd"/>
           </w:p>
         </w:tc>
         <w:tc>
@@ -5981,7 +6383,7 @@
           </w:tcPr>
           <w:p>
             <w:pPr>
-              <w:spacing w:after="0" w:line="360" w:lineRule="auto"/>
+              <w:spacing w:line="360" w:lineRule="auto"/>
               <w:rPr>
                 <w:rFonts w:ascii="Times New Roman" w:hAnsi="Times New Roman" w:cs="Times New Roman"/>
                 <w:sz w:val="24"/>
@@ -5994,12 +6396,48 @@
                 <w:sz w:val="24"/>
                 <w:szCs w:val="24"/>
               </w:rPr>
-              <w:t>{'weights_input_hidden': array([[-2.28946095, -0.14526671,  0.44230048,  0.64240046,  0.65375795],</w:t>
+              <w:t>{'</w:t>
+            </w:r>
+            <w:proofErr w:type="spellStart"/>
+            <w:r>
+              <w:rPr>
+                <w:rFonts w:ascii="Times New Roman" w:hAnsi="Times New Roman" w:cs="Times New Roman"/>
+                <w:sz w:val="24"/>
+                <w:szCs w:val="24"/>
+              </w:rPr>
+              <w:t>weights_input_hidden</w:t>
+            </w:r>
+            <w:proofErr w:type="spellEnd"/>
+            <w:r>
+              <w:rPr>
+                <w:rFonts w:ascii="Times New Roman" w:hAnsi="Times New Roman" w:cs="Times New Roman"/>
+                <w:sz w:val="24"/>
+                <w:szCs w:val="24"/>
+              </w:rPr>
+              <w:t xml:space="preserve">': </w:t>
+            </w:r>
+            <w:proofErr w:type="spellStart"/>
+            <w:r>
+              <w:rPr>
+                <w:rFonts w:ascii="Times New Roman" w:hAnsi="Times New Roman" w:cs="Times New Roman"/>
+                <w:sz w:val="24"/>
+                <w:szCs w:val="24"/>
+              </w:rPr>
+              <w:t>array</w:t>
+            </w:r>
+            <w:proofErr w:type="spellEnd"/>
+            <w:r>
+              <w:rPr>
+                <w:rFonts w:ascii="Times New Roman" w:hAnsi="Times New Roman" w:cs="Times New Roman"/>
+                <w:sz w:val="24"/>
+                <w:szCs w:val="24"/>
+              </w:rPr>
+              <w:t>([[-2.28946095, -0.14526671,  0.44230048,  0.64240046,  0.65375795],</w:t>
             </w:r>
           </w:p>
           <w:p>
             <w:pPr>
-              <w:spacing w:after="0" w:line="360" w:lineRule="auto"/>
+              <w:spacing w:line="360" w:lineRule="auto"/>
               <w:rPr>
                 <w:rFonts w:ascii="Times New Roman" w:hAnsi="Times New Roman" w:cs="Times New Roman"/>
                 <w:sz w:val="24"/>
@@ -6017,7 +6455,7 @@
           </w:p>
           <w:p>
             <w:pPr>
-              <w:spacing w:after="0" w:line="360" w:lineRule="auto"/>
+              <w:spacing w:line="360" w:lineRule="auto"/>
               <w:rPr>
                 <w:rFonts w:ascii="Times New Roman" w:hAnsi="Times New Roman" w:cs="Times New Roman"/>
                 <w:sz w:val="24"/>
@@ -6030,12 +6468,48 @@
                 <w:sz w:val="24"/>
                 <w:szCs w:val="24"/>
               </w:rPr>
-              <w:t xml:space="preserve">       [-0.58257672, -0.65245443,  0.85460946, -0.59702246, -0.64270104]]), 'weights_hidden_output': array([[ 0.8910665 ],</w:t>
+              <w:t xml:space="preserve">       [-0.58257672, -0.65245443,  0.85460946, -0.59702246, -0.64270104]]), '</w:t>
+            </w:r>
+            <w:proofErr w:type="spellStart"/>
+            <w:r>
+              <w:rPr>
+                <w:rFonts w:ascii="Times New Roman" w:hAnsi="Times New Roman" w:cs="Times New Roman"/>
+                <w:sz w:val="24"/>
+                <w:szCs w:val="24"/>
+              </w:rPr>
+              <w:t>weights_hidden_output</w:t>
+            </w:r>
+            <w:proofErr w:type="spellEnd"/>
+            <w:r>
+              <w:rPr>
+                <w:rFonts w:ascii="Times New Roman" w:hAnsi="Times New Roman" w:cs="Times New Roman"/>
+                <w:sz w:val="24"/>
+                <w:szCs w:val="24"/>
+              </w:rPr>
+              <w:t xml:space="preserve">': </w:t>
+            </w:r>
+            <w:proofErr w:type="spellStart"/>
+            <w:r>
+              <w:rPr>
+                <w:rFonts w:ascii="Times New Roman" w:hAnsi="Times New Roman" w:cs="Times New Roman"/>
+                <w:sz w:val="24"/>
+                <w:szCs w:val="24"/>
+              </w:rPr>
+              <w:t>array</w:t>
+            </w:r>
+            <w:proofErr w:type="spellEnd"/>
+            <w:r>
+              <w:rPr>
+                <w:rFonts w:ascii="Times New Roman" w:hAnsi="Times New Roman" w:cs="Times New Roman"/>
+                <w:sz w:val="24"/>
+                <w:szCs w:val="24"/>
+              </w:rPr>
+              <w:t>([[ 0.8910665 ],</w:t>
             </w:r>
           </w:p>
           <w:p>
             <w:pPr>
-              <w:spacing w:after="0" w:line="360" w:lineRule="auto"/>
+              <w:spacing w:line="360" w:lineRule="auto"/>
               <w:rPr>
                 <w:rFonts w:ascii="Times New Roman" w:hAnsi="Times New Roman" w:cs="Times New Roman"/>
                 <w:sz w:val="24"/>
@@ -6053,7 +6527,7 @@
           </w:p>
           <w:p>
             <w:pPr>
-              <w:spacing w:after="0" w:line="360" w:lineRule="auto"/>
+              <w:spacing w:line="360" w:lineRule="auto"/>
               <w:rPr>
                 <w:rFonts w:ascii="Times New Roman" w:hAnsi="Times New Roman" w:cs="Times New Roman"/>
                 <w:sz w:val="24"/>
@@ -6071,7 +6545,7 @@
           </w:p>
           <w:p>
             <w:pPr>
-              <w:spacing w:after="0" w:line="360" w:lineRule="auto"/>
+              <w:spacing w:line="360" w:lineRule="auto"/>
               <w:rPr>
                 <w:rFonts w:ascii="Times New Roman" w:hAnsi="Times New Roman" w:cs="Times New Roman"/>
                 <w:sz w:val="24"/>
@@ -6164,8 +6638,8 @@
               <w:rPr>
                 <w:rFonts w:ascii="Times New Roman" w:hAnsi="Times New Roman" w:cs="Times New Roman"/>
                 <w:color w:val="000000"/>
-                <w:sz w:val="20"/>
-                <w:szCs w:val="20"/>
+                <w:sz w:val="24"/>
+                <w:szCs w:val="24"/>
                 <w:lang w:val="ru-RU"/>
               </w:rPr>
             </w:pPr>
@@ -6173,8 +6647,8 @@
               <w:rPr>
                 <w:rFonts w:ascii="Times New Roman" w:hAnsi="Times New Roman" w:cs="Times New Roman"/>
                 <w:color w:val="000000"/>
-                <w:sz w:val="20"/>
-                <w:szCs w:val="20"/>
+                <w:sz w:val="24"/>
+                <w:szCs w:val="24"/>
               </w:rPr>
               <w:t>-1.06192454389851</w:t>
             </w:r>
@@ -6222,27 +6696,27 @@
         <mc:AlternateContent>
           <mc:Choice Requires="wps">
             <w:drawing>
-              <wp:anchor distT="0" distB="0" distL="114300" distR="114300" simplePos="0" relativeHeight="251678720" behindDoc="0" locked="0" layoutInCell="1" allowOverlap="1" wp14:anchorId="416FA6DC" wp14:editId="38EBE57E">
+              <wp:anchor distT="0" distB="0" distL="114300" distR="114300" simplePos="0" relativeHeight="251683840" behindDoc="0" locked="0" layoutInCell="1" allowOverlap="1" wp14:anchorId="309E5782" wp14:editId="49067A29">
                 <wp:simplePos x="0" y="0"/>
                 <wp:positionH relativeFrom="column">
-                  <wp:posOffset>29210</wp:posOffset>
+                  <wp:posOffset>-69850</wp:posOffset>
                 </wp:positionH>
                 <wp:positionV relativeFrom="paragraph">
-                  <wp:posOffset>-1357630</wp:posOffset>
+                  <wp:posOffset>996950</wp:posOffset>
                 </wp:positionV>
-                <wp:extent cx="7620" cy="2392680"/>
-                <wp:effectExtent l="0" t="0" r="30480" b="26670"/>
+                <wp:extent cx="876300" cy="7620"/>
+                <wp:effectExtent l="0" t="0" r="19050" b="30480"/>
                 <wp:wrapNone/>
-                <wp:docPr id="1226571915" name="Taisns savienotājs 8"/>
+                <wp:docPr id="2117967159" name="Taisns savienotājs 4"/>
                 <wp:cNvGraphicFramePr/>
                 <a:graphic xmlns:a="http://schemas.openxmlformats.org/drawingml/2006/main">
                   <a:graphicData uri="http://schemas.microsoft.com/office/word/2010/wordprocessingShape">
                     <wps:wsp>
                       <wps:cNvCnPr/>
                       <wps:spPr>
-                        <a:xfrm flipV="1">
+                        <a:xfrm>
                           <a:off x="0" y="0"/>
-                          <a:ext cx="7620" cy="2392680"/>
+                          <a:ext cx="876300" cy="7620"/>
                         </a:xfrm>
                         <a:prstGeom prst="line">
                           <a:avLst/>
@@ -6277,7 +6751,7 @@
           </mc:Choice>
           <mc:Fallback>
             <w:pict>
-              <v:line w14:anchorId="026287B4" id="Taisns savienotājs 8" o:spid="_x0000_s1026" style="position:absolute;flip:y;z-index:251678720;visibility:visible;mso-wrap-style:square;mso-width-percent:0;mso-height-percent:0;mso-wrap-distance-left:9pt;mso-wrap-distance-top:0;mso-wrap-distance-right:9pt;mso-wrap-distance-bottom:0;mso-position-horizontal:absolute;mso-position-horizontal-relative:text;mso-position-vertical:absolute;mso-position-vertical-relative:text;mso-width-percent:0;mso-height-percent:0;mso-width-relative:margin;mso-height-relative:margin" from="2.3pt,-106.9pt" to="2.9pt,81.5pt" o:gfxdata="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" strokecolor="#ed7d31 [3205]" strokeweight=".5pt">
+              <v:line w14:anchorId="1C3B3765" id="Taisns savienotājs 4" o:spid="_x0000_s1026" style="position:absolute;z-index:251683840;visibility:visible;mso-wrap-style:square;mso-width-percent:0;mso-height-percent:0;mso-wrap-distance-left:9pt;mso-wrap-distance-top:0;mso-wrap-distance-right:9pt;mso-wrap-distance-bottom:0;mso-position-horizontal:absolute;mso-position-horizontal-relative:text;mso-position-vertical:absolute;mso-position-vertical-relative:text;mso-width-percent:0;mso-height-percent:0;mso-width-relative:margin;mso-height-relative:margin" from="-5.5pt,78.5pt" to="63.5pt,79.1pt" o:gfxdata="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" strokecolor="#ed7d31 [3205]" strokeweight=".5pt">
                 <v:stroke joinstyle="miter"/>
               </v:line>
             </w:pict>
@@ -6294,27 +6768,27 @@
         <mc:AlternateContent>
           <mc:Choice Requires="wps">
             <w:drawing>
-              <wp:anchor distT="0" distB="0" distL="114300" distR="114300" simplePos="0" relativeHeight="251677696" behindDoc="0" locked="0" layoutInCell="1" allowOverlap="1" wp14:anchorId="7C5D1FA0" wp14:editId="7407AFF2">
+              <wp:anchor distT="0" distB="0" distL="114300" distR="114300" simplePos="0" relativeHeight="251678720" behindDoc="0" locked="0" layoutInCell="1" allowOverlap="1" wp14:anchorId="416FA6DC" wp14:editId="3392C2A0">
                 <wp:simplePos x="0" y="0"/>
-                <wp:positionH relativeFrom="column">
-                  <wp:posOffset>29210</wp:posOffset>
+                <wp:positionH relativeFrom="leftMargin">
+                  <wp:posOffset>820420</wp:posOffset>
                 </wp:positionH>
                 <wp:positionV relativeFrom="paragraph">
-                  <wp:posOffset>1027430</wp:posOffset>
+                  <wp:posOffset>-7924165</wp:posOffset>
                 </wp:positionV>
-                <wp:extent cx="723900" cy="7620"/>
-                <wp:effectExtent l="0" t="0" r="19050" b="30480"/>
+                <wp:extent cx="99060" cy="11742420"/>
+                <wp:effectExtent l="0" t="0" r="34290" b="11430"/>
                 <wp:wrapNone/>
-                <wp:docPr id="1292794570" name="Taisns savienotājs 7"/>
+                <wp:docPr id="1226571915" name="Taisns savienotājs 8"/>
                 <wp:cNvGraphicFramePr/>
                 <a:graphic xmlns:a="http://schemas.openxmlformats.org/drawingml/2006/main">
                   <a:graphicData uri="http://schemas.microsoft.com/office/word/2010/wordprocessingShape">
                     <wps:wsp>
                       <wps:cNvCnPr/>
                       <wps:spPr>
-                        <a:xfrm flipH="1" flipV="1">
+                        <a:xfrm flipV="1">
                           <a:off x="0" y="0"/>
-                          <a:ext cx="723900" cy="7620"/>
+                          <a:ext cx="99060" cy="11742420"/>
                         </a:xfrm>
                         <a:prstGeom prst="line">
                           <a:avLst/>
@@ -6349,8 +6823,9 @@
           </mc:Choice>
           <mc:Fallback>
             <w:pict>
-              <v:line w14:anchorId="03C4989A" id="Taisns savienotājs 7" o:spid="_x0000_s1026" style="position:absolute;flip:x y;z-index:251677696;visibility:visible;mso-wrap-style:square;mso-width-percent:0;mso-height-percent:0;mso-wrap-distance-left:9pt;mso-wrap-distance-top:0;mso-wrap-distance-right:9pt;mso-wrap-distance-bottom:0;mso-position-horizontal:absolute;mso-position-horizontal-relative:text;mso-position-vertical:absolute;mso-position-vertical-relative:text;mso-width-percent:0;mso-height-percent:0;mso-width-relative:margin;mso-height-relative:margin" from="2.3pt,80.9pt" to="59.3pt,81.5pt" o:gfxdata="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" strokecolor="#ed7d31 [3205]" strokeweight=".5pt">
+              <v:line w14:anchorId="168FCB97" id="Taisns savienotājs 8" o:spid="_x0000_s1026" style="position:absolute;flip:y;z-index:251678720;visibility:visible;mso-wrap-style:square;mso-width-percent:0;mso-height-percent:0;mso-wrap-distance-left:9pt;mso-wrap-distance-top:0;mso-wrap-distance-right:9pt;mso-wrap-distance-bottom:0;mso-position-horizontal:absolute;mso-position-horizontal-relative:left-margin-area;mso-position-vertical:absolute;mso-position-vertical-relative:text;mso-width-percent:0;mso-height-percent:0;mso-width-relative:margin;mso-height-relative:margin" from="64.6pt,-623.95pt" to="72.4pt,300.65pt" o:gfxdata="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" strokecolor="#ed7d31 [3205]" strokeweight=".5pt">
                 <v:stroke joinstyle="miter"/>
+                <w10:wrap anchorx="margin"/>
               </v:line>
             </w:pict>
           </mc:Fallback>
@@ -6378,8 +6853,18 @@
           <w:sz w:val="24"/>
           <w:szCs w:val="24"/>
         </w:rPr>
-        <w:t xml:space="preserve"> nosaukums: evolution_results</w:t>
-      </w:r>
+        <w:t xml:space="preserve"> nosaukums: </w:t>
+      </w:r>
+      <w:proofErr w:type="spellStart"/>
+      <w:r>
+        <w:rPr>
+          <w:rFonts w:ascii="Times New Roman" w:hAnsi="Times New Roman" w:cs="Times New Roman"/>
+          <w:sz w:val="24"/>
+          <w:szCs w:val="24"/>
+        </w:rPr>
+        <w:t>detailed_info</w:t>
+      </w:r>
+      <w:proofErr w:type="spellEnd"/>
     </w:p>
     <w:tbl>
       <w:tblPr>
@@ -6481,6 +6966,7 @@
                 <w:szCs w:val="24"/>
               </w:rPr>
             </w:pPr>
+            <w:proofErr w:type="spellStart"/>
             <w:r>
               <w:rPr>
                 <w:rFonts w:ascii="Times New Roman" w:hAnsi="Times New Roman" w:cs="Times New Roman"/>
@@ -6489,6 +6975,7 @@
               </w:rPr>
               <w:t>generation</w:t>
             </w:r>
+            <w:proofErr w:type="spellEnd"/>
           </w:p>
         </w:tc>
         <w:tc>
@@ -6552,6 +7039,7 @@
                 <w:szCs w:val="24"/>
               </w:rPr>
             </w:pPr>
+            <w:proofErr w:type="spellStart"/>
             <w:r>
               <w:rPr>
                 <w:rFonts w:ascii="Times New Roman" w:hAnsi="Times New Roman" w:cs="Times New Roman"/>
@@ -6560,6 +7048,7 @@
               </w:rPr>
               <w:t>avg_fitness</w:t>
             </w:r>
+            <w:proofErr w:type="spellEnd"/>
           </w:p>
         </w:tc>
         <w:tc>
@@ -6636,6 +7125,7 @@
                 <w:szCs w:val="24"/>
               </w:rPr>
             </w:pPr>
+            <w:proofErr w:type="spellStart"/>
             <w:r>
               <w:rPr>
                 <w:rFonts w:ascii="Times New Roman" w:hAnsi="Times New Roman" w:cs="Times New Roman"/>
@@ -6644,6 +7134,7 @@
               </w:rPr>
               <w:t>max_fitness</w:t>
             </w:r>
+            <w:proofErr w:type="spellEnd"/>
           </w:p>
         </w:tc>
         <w:tc>
@@ -6712,6 +7203,1404 @@
         <w:spacing w:line="360" w:lineRule="auto"/>
         <w:rPr>
           <w:rFonts w:ascii="Times New Roman" w:hAnsi="Times New Roman" w:cs="Times New Roman"/>
+          <w:sz w:val="24"/>
+          <w:szCs w:val="24"/>
+        </w:rPr>
+      </w:pPr>
+      <w:r>
+        <w:rPr>
+          <w:rFonts w:ascii="Times New Roman" w:hAnsi="Times New Roman" w:cs="Times New Roman"/>
+          <w:sz w:val="24"/>
+          <w:szCs w:val="24"/>
+        </w:rPr>
+        <w:tab/>
+      </w:r>
+      <w:r>
+        <w:rPr>
+          <w:rFonts w:ascii="Times New Roman" w:hAnsi="Times New Roman" w:cs="Times New Roman"/>
+          <w:sz w:val="24"/>
+          <w:szCs w:val="24"/>
+        </w:rPr>
+        <w:tab/>
+      </w:r>
+    </w:p>
+    <w:p>
+      <w:pPr>
+        <w:spacing w:line="360" w:lineRule="auto"/>
+        <w:rPr>
+          <w:rFonts w:ascii="Times New Roman" w:hAnsi="Times New Roman" w:cs="Times New Roman"/>
+          <w:sz w:val="24"/>
+          <w:szCs w:val="24"/>
+        </w:rPr>
+      </w:pPr>
+      <w:r>
+        <w:rPr>
+          <w:rFonts w:ascii="Times New Roman" w:hAnsi="Times New Roman" w:cs="Times New Roman"/>
+          <w:noProof/>
+          <w:sz w:val="24"/>
+          <w:szCs w:val="24"/>
+        </w:rPr>
+        <mc:AlternateContent>
+          <mc:Choice Requires="wps">
+            <w:drawing>
+              <wp:anchor distT="0" distB="0" distL="114300" distR="114300" simplePos="0" relativeHeight="251681792" behindDoc="0" locked="0" layoutInCell="1" allowOverlap="1" wp14:anchorId="54C795CA" wp14:editId="39C12E94">
+                <wp:simplePos x="0" y="0"/>
+                <wp:positionH relativeFrom="column">
+                  <wp:posOffset>-92710</wp:posOffset>
+                </wp:positionH>
+                <wp:positionV relativeFrom="paragraph">
+                  <wp:posOffset>1245870</wp:posOffset>
+                </wp:positionV>
+                <wp:extent cx="30480" cy="6240780"/>
+                <wp:effectExtent l="0" t="0" r="26670" b="26670"/>
+                <wp:wrapNone/>
+                <wp:docPr id="72146371" name="Taisns savienotājs 2"/>
+                <wp:cNvGraphicFramePr/>
+                <a:graphic xmlns:a="http://schemas.openxmlformats.org/drawingml/2006/main">
+                  <a:graphicData uri="http://schemas.microsoft.com/office/word/2010/wordprocessingShape">
+                    <wps:wsp>
+                      <wps:cNvCnPr/>
+                      <wps:spPr>
+                        <a:xfrm flipH="1">
+                          <a:off x="0" y="0"/>
+                          <a:ext cx="30480" cy="6240780"/>
+                        </a:xfrm>
+                        <a:prstGeom prst="line">
+                          <a:avLst/>
+                        </a:prstGeom>
+                      </wps:spPr>
+                      <wps:style>
+                        <a:lnRef idx="1">
+                          <a:schemeClr val="accent2"/>
+                        </a:lnRef>
+                        <a:fillRef idx="0">
+                          <a:schemeClr val="accent2"/>
+                        </a:fillRef>
+                        <a:effectRef idx="0">
+                          <a:schemeClr val="accent2"/>
+                        </a:effectRef>
+                        <a:fontRef idx="minor">
+                          <a:schemeClr val="tx1"/>
+                        </a:fontRef>
+                      </wps:style>
+                      <wps:bodyPr/>
+                    </wps:wsp>
+                  </a:graphicData>
+                </a:graphic>
+                <wp14:sizeRelH relativeFrom="margin">
+                  <wp14:pctWidth>0</wp14:pctWidth>
+                </wp14:sizeRelH>
+                <wp14:sizeRelV relativeFrom="margin">
+                  <wp14:pctHeight>0</wp14:pctHeight>
+                </wp14:sizeRelV>
+              </wp:anchor>
+            </w:drawing>
+          </mc:Choice>
+          <mc:Fallback>
+            <w:pict>
+              <v:line w14:anchorId="0CC797E6" id="Taisns savienotājs 2" o:spid="_x0000_s1026" style="position:absolute;flip:x;z-index:251681792;visibility:visible;mso-wrap-style:square;mso-width-percent:0;mso-height-percent:0;mso-wrap-distance-left:9pt;mso-wrap-distance-top:0;mso-wrap-distance-right:9pt;mso-wrap-distance-bottom:0;mso-position-horizontal:absolute;mso-position-horizontal-relative:text;mso-position-vertical:absolute;mso-position-vertical-relative:text;mso-width-percent:0;mso-height-percent:0;mso-width-relative:margin;mso-height-relative:margin" from="-7.3pt,98.1pt" to="-4.9pt,589.5pt" o:gfxdata="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" strokecolor="#ed7d31 [3205]" strokeweight=".5pt">
+                <v:stroke joinstyle="miter"/>
+              </v:line>
+            </w:pict>
+          </mc:Fallback>
+        </mc:AlternateContent>
+      </w:r>
+      <w:r>
+        <w:rPr>
+          <w:rFonts w:ascii="Times New Roman" w:hAnsi="Times New Roman" w:cs="Times New Roman"/>
+          <w:noProof/>
+          <w:sz w:val="24"/>
+          <w:szCs w:val="24"/>
+        </w:rPr>
+        <mc:AlternateContent>
+          <mc:Choice Requires="wps">
+            <w:drawing>
+              <wp:anchor distT="0" distB="0" distL="114300" distR="114300" simplePos="0" relativeHeight="251680768" behindDoc="0" locked="0" layoutInCell="1" allowOverlap="1" wp14:anchorId="2232CB52" wp14:editId="2CDF8F15">
+                <wp:simplePos x="0" y="0"/>
+                <wp:positionH relativeFrom="margin">
+                  <wp:posOffset>349250</wp:posOffset>
+                </wp:positionH>
+                <wp:positionV relativeFrom="paragraph">
+                  <wp:posOffset>1045845</wp:posOffset>
+                </wp:positionV>
+                <wp:extent cx="388620" cy="4236720"/>
+                <wp:effectExtent l="0" t="38100" r="68580" b="11430"/>
+                <wp:wrapNone/>
+                <wp:docPr id="260305223" name="Taisns bultveida savienotājs 1"/>
+                <wp:cNvGraphicFramePr/>
+                <a:graphic xmlns:a="http://schemas.openxmlformats.org/drawingml/2006/main">
+                  <a:graphicData uri="http://schemas.microsoft.com/office/word/2010/wordprocessingShape">
+                    <wps:wsp>
+                      <wps:cNvCnPr/>
+                      <wps:spPr>
+                        <a:xfrm flipV="1">
+                          <a:off x="0" y="0"/>
+                          <a:ext cx="388620" cy="4236720"/>
+                        </a:xfrm>
+                        <a:prstGeom prst="straightConnector1">
+                          <a:avLst/>
+                        </a:prstGeom>
+                        <a:ln>
+                          <a:tailEnd type="triangle"/>
+                        </a:ln>
+                      </wps:spPr>
+                      <wps:style>
+                        <a:lnRef idx="1">
+                          <a:schemeClr val="accent2"/>
+                        </a:lnRef>
+                        <a:fillRef idx="0">
+                          <a:schemeClr val="accent2"/>
+                        </a:fillRef>
+                        <a:effectRef idx="0">
+                          <a:schemeClr val="accent2"/>
+                        </a:effectRef>
+                        <a:fontRef idx="minor">
+                          <a:schemeClr val="tx1"/>
+                        </a:fontRef>
+                      </wps:style>
+                      <wps:bodyPr/>
+                    </wps:wsp>
+                  </a:graphicData>
+                </a:graphic>
+                <wp14:sizeRelH relativeFrom="margin">
+                  <wp14:pctWidth>0</wp14:pctWidth>
+                </wp14:sizeRelH>
+                <wp14:sizeRelV relativeFrom="margin">
+                  <wp14:pctHeight>0</wp14:pctHeight>
+                </wp14:sizeRelV>
+              </wp:anchor>
+            </w:drawing>
+          </mc:Choice>
+          <mc:Fallback>
+            <w:pict>
+              <v:shapetype w14:anchorId="673608E8" id="_x0000_t32" coordsize="21600,21600" o:spt="32" o:oned="t" path="m,l21600,21600e" filled="f">
+                <v:path arrowok="t" fillok="f" o:connecttype="none"/>
+                <o:lock v:ext="edit" shapetype="t"/>
+              </v:shapetype>
+              <v:shape id="Taisns bultveida savienotājs 1" o:spid="_x0000_s1026" type="#_x0000_t32" style="position:absolute;margin-left:27.5pt;margin-top:82.35pt;width:30.6pt;height:333.6pt;flip:y;z-index:251680768;visibility:visible;mso-wrap-style:square;mso-width-percent:0;mso-height-percent:0;mso-wrap-distance-left:9pt;mso-wrap-distance-top:0;mso-wrap-distance-right:9pt;mso-wrap-distance-bottom:0;mso-position-horizontal:absolute;mso-position-horizontal-relative:margin;mso-position-vertical:absolute;mso-position-vertical-relative:text;mso-width-percent:0;mso-height-percent:0;mso-width-relative:margin;mso-height-relative:margin" o:gfxdata="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" strokecolor="#ed7d31 [3205]" strokeweight=".5pt">
+                <v:stroke endarrow="block" joinstyle="miter"/>
+                <w10:wrap anchorx="margin"/>
+              </v:shape>
+            </w:pict>
+          </mc:Fallback>
+        </mc:AlternateContent>
+      </w:r>
+      <w:r>
+        <w:rPr>
+          <w:rFonts w:ascii="Times New Roman" w:hAnsi="Times New Roman" w:cs="Times New Roman"/>
+          <w:sz w:val="24"/>
+          <w:szCs w:val="24"/>
+        </w:rPr>
+        <w:tab/>
+      </w:r>
+      <w:r>
+        <w:rPr>
+          <w:rFonts w:ascii="Times New Roman" w:hAnsi="Times New Roman" w:cs="Times New Roman"/>
+          <w:sz w:val="24"/>
+          <w:szCs w:val="24"/>
+        </w:rPr>
+        <w:tab/>
+        <w:t xml:space="preserve">Tabulas nosaukums: </w:t>
+      </w:r>
+      <w:proofErr w:type="spellStart"/>
+      <w:r>
+        <w:rPr>
+          <w:rFonts w:ascii="Times New Roman" w:hAnsi="Times New Roman" w:cs="Times New Roman"/>
+          <w:sz w:val="24"/>
+          <w:szCs w:val="24"/>
+        </w:rPr>
+        <w:t>creature</w:t>
+      </w:r>
+      <w:proofErr w:type="spellEnd"/>
+    </w:p>
+    <w:tbl>
+      <w:tblPr>
+        <w:tblStyle w:val="Reatabula"/>
+        <w:tblW w:w="0" w:type="auto"/>
+        <w:tblInd w:w="1129" w:type="dxa"/>
+        <w:tblLook w:val="04A0" w:firstRow="1" w:lastRow="0" w:firstColumn="1" w:lastColumn="0" w:noHBand="0" w:noVBand="1"/>
+      </w:tblPr>
+      <w:tblGrid>
+        <w:gridCol w:w="1701"/>
+        <w:gridCol w:w="1985"/>
+        <w:gridCol w:w="3097"/>
+      </w:tblGrid>
+      <w:tr>
+        <w:tc>
+          <w:tcPr>
+            <w:tcW w:w="1701" w:type="dxa"/>
+          </w:tcPr>
+          <w:p>
+            <w:pPr>
+              <w:spacing w:line="360" w:lineRule="auto"/>
+              <w:rPr>
+                <w:rFonts w:ascii="Times New Roman" w:hAnsi="Times New Roman" w:cs="Times New Roman"/>
+                <w:sz w:val="24"/>
+                <w:szCs w:val="24"/>
+              </w:rPr>
+            </w:pPr>
+            <w:r>
+              <w:rPr>
+                <w:rFonts w:ascii="Times New Roman" w:hAnsi="Times New Roman" w:cs="Times New Roman"/>
+                <w:sz w:val="24"/>
+                <w:szCs w:val="24"/>
+              </w:rPr>
+              <w:t>Lauka nosaukums</w:t>
+            </w:r>
+          </w:p>
+        </w:tc>
+        <w:tc>
+          <w:tcPr>
+            <w:tcW w:w="1985" w:type="dxa"/>
+          </w:tcPr>
+          <w:p>
+            <w:pPr>
+              <w:spacing w:line="360" w:lineRule="auto"/>
+              <w:rPr>
+                <w:rFonts w:ascii="Times New Roman" w:hAnsi="Times New Roman" w:cs="Times New Roman"/>
+                <w:sz w:val="24"/>
+                <w:szCs w:val="24"/>
+              </w:rPr>
+            </w:pPr>
+            <w:r>
+              <w:rPr>
+                <w:rFonts w:ascii="Times New Roman" w:hAnsi="Times New Roman" w:cs="Times New Roman"/>
+                <w:sz w:val="24"/>
+                <w:szCs w:val="24"/>
+              </w:rPr>
+              <w:t>Datu tips</w:t>
+            </w:r>
+          </w:p>
+        </w:tc>
+        <w:tc>
+          <w:tcPr>
+            <w:tcW w:w="3097" w:type="dxa"/>
+          </w:tcPr>
+          <w:p>
+            <w:pPr>
+              <w:spacing w:line="360" w:lineRule="auto"/>
+              <w:rPr>
+                <w:rFonts w:ascii="Times New Roman" w:hAnsi="Times New Roman" w:cs="Times New Roman"/>
+                <w:sz w:val="24"/>
+                <w:szCs w:val="24"/>
+              </w:rPr>
+            </w:pPr>
+            <w:r>
+              <w:rPr>
+                <w:rFonts w:ascii="Times New Roman" w:hAnsi="Times New Roman" w:cs="Times New Roman"/>
+                <w:sz w:val="24"/>
+                <w:szCs w:val="24"/>
+              </w:rPr>
+              <w:t>Piemērs</w:t>
+            </w:r>
+          </w:p>
+        </w:tc>
+      </w:tr>
+      <w:tr>
+        <w:tc>
+          <w:tcPr>
+            <w:tcW w:w="1701" w:type="dxa"/>
+          </w:tcPr>
+          <w:p>
+            <w:pPr>
+              <w:spacing w:line="360" w:lineRule="auto"/>
+              <w:rPr>
+                <w:rFonts w:ascii="Times New Roman" w:hAnsi="Times New Roman" w:cs="Times New Roman"/>
+                <w:sz w:val="24"/>
+                <w:szCs w:val="24"/>
+              </w:rPr>
+            </w:pPr>
+            <w:proofErr w:type="spellStart"/>
+            <w:r>
+              <w:rPr>
+                <w:rFonts w:ascii="Times New Roman" w:hAnsi="Times New Roman" w:cs="Times New Roman"/>
+                <w:sz w:val="24"/>
+                <w:szCs w:val="24"/>
+              </w:rPr>
+              <w:t>generation</w:t>
+            </w:r>
+            <w:proofErr w:type="spellEnd"/>
+          </w:p>
+        </w:tc>
+        <w:tc>
+          <w:tcPr>
+            <w:tcW w:w="1985" w:type="dxa"/>
+          </w:tcPr>
+          <w:p>
+            <w:pPr>
+              <w:spacing w:line="360" w:lineRule="auto"/>
+              <w:rPr>
+                <w:rFonts w:ascii="Times New Roman" w:hAnsi="Times New Roman" w:cs="Times New Roman"/>
+                <w:sz w:val="24"/>
+                <w:szCs w:val="24"/>
+              </w:rPr>
+            </w:pPr>
+            <w:r>
+              <w:rPr>
+                <w:rFonts w:ascii="Times New Roman" w:hAnsi="Times New Roman" w:cs="Times New Roman"/>
+                <w:sz w:val="24"/>
+                <w:szCs w:val="24"/>
+              </w:rPr>
+              <w:t>INTEGER</w:t>
+            </w:r>
+          </w:p>
+        </w:tc>
+        <w:tc>
+          <w:tcPr>
+            <w:tcW w:w="3097" w:type="dxa"/>
+          </w:tcPr>
+          <w:p>
+            <w:pPr>
+              <w:spacing w:line="360" w:lineRule="auto"/>
+              <w:rPr>
+                <w:rFonts w:ascii="Times New Roman" w:hAnsi="Times New Roman" w:cs="Times New Roman"/>
+                <w:sz w:val="24"/>
+                <w:szCs w:val="24"/>
+              </w:rPr>
+            </w:pPr>
+            <w:r>
+              <w:rPr>
+                <w:rFonts w:ascii="Times New Roman" w:hAnsi="Times New Roman" w:cs="Times New Roman"/>
+                <w:sz w:val="24"/>
+                <w:szCs w:val="24"/>
+              </w:rPr>
+              <w:t>1</w:t>
+            </w:r>
+          </w:p>
+        </w:tc>
+      </w:tr>
+      <w:tr>
+        <w:tc>
+          <w:tcPr>
+            <w:tcW w:w="1701" w:type="dxa"/>
+          </w:tcPr>
+          <w:p>
+            <w:pPr>
+              <w:spacing w:line="360" w:lineRule="auto"/>
+              <w:rPr>
+                <w:rFonts w:ascii="Times New Roman" w:hAnsi="Times New Roman" w:cs="Times New Roman"/>
+                <w:sz w:val="24"/>
+                <w:szCs w:val="24"/>
+              </w:rPr>
+            </w:pPr>
+            <w:proofErr w:type="spellStart"/>
+            <w:r>
+              <w:rPr>
+                <w:rFonts w:ascii="Times New Roman" w:hAnsi="Times New Roman" w:cs="Times New Roman"/>
+                <w:sz w:val="24"/>
+                <w:szCs w:val="24"/>
+              </w:rPr>
+              <w:t>creature_id</w:t>
+            </w:r>
+            <w:proofErr w:type="spellEnd"/>
+          </w:p>
+        </w:tc>
+        <w:tc>
+          <w:tcPr>
+            <w:tcW w:w="1985" w:type="dxa"/>
+          </w:tcPr>
+          <w:p>
+            <w:pPr>
+              <w:spacing w:line="360" w:lineRule="auto"/>
+              <w:rPr>
+                <w:rFonts w:ascii="Times New Roman" w:hAnsi="Times New Roman" w:cs="Times New Roman"/>
+                <w:sz w:val="24"/>
+                <w:szCs w:val="24"/>
+              </w:rPr>
+            </w:pPr>
+            <w:r>
+              <w:rPr>
+                <w:rFonts w:ascii="Times New Roman" w:hAnsi="Times New Roman" w:cs="Times New Roman"/>
+                <w:sz w:val="24"/>
+                <w:szCs w:val="24"/>
+              </w:rPr>
+              <w:t>INTEGER</w:t>
+            </w:r>
+          </w:p>
+        </w:tc>
+        <w:tc>
+          <w:tcPr>
+            <w:tcW w:w="3097" w:type="dxa"/>
+          </w:tcPr>
+          <w:p>
+            <w:pPr>
+              <w:spacing w:line="360" w:lineRule="auto"/>
+              <w:rPr>
+                <w:rFonts w:ascii="Times New Roman" w:hAnsi="Times New Roman" w:cs="Times New Roman"/>
+                <w:sz w:val="24"/>
+                <w:szCs w:val="24"/>
+              </w:rPr>
+            </w:pPr>
+            <w:r>
+              <w:rPr>
+                <w:rFonts w:ascii="Times New Roman" w:hAnsi="Times New Roman" w:cs="Times New Roman"/>
+                <w:sz w:val="24"/>
+                <w:szCs w:val="24"/>
+              </w:rPr>
+              <w:t>1</w:t>
+            </w:r>
+          </w:p>
+        </w:tc>
+      </w:tr>
+      <w:tr>
+        <w:tc>
+          <w:tcPr>
+            <w:tcW w:w="1701" w:type="dxa"/>
+          </w:tcPr>
+          <w:p>
+            <w:pPr>
+              <w:spacing w:line="360" w:lineRule="auto"/>
+              <w:rPr>
+                <w:rFonts w:ascii="Times New Roman" w:hAnsi="Times New Roman" w:cs="Times New Roman"/>
+                <w:sz w:val="24"/>
+                <w:szCs w:val="24"/>
+              </w:rPr>
+            </w:pPr>
+            <w:proofErr w:type="spellStart"/>
+            <w:r>
+              <w:rPr>
+                <w:rFonts w:ascii="Times New Roman" w:hAnsi="Times New Roman" w:cs="Times New Roman"/>
+                <w:sz w:val="24"/>
+                <w:szCs w:val="24"/>
+              </w:rPr>
+              <w:t>creature_data</w:t>
+            </w:r>
+            <w:proofErr w:type="spellEnd"/>
+          </w:p>
+        </w:tc>
+        <w:tc>
+          <w:tcPr>
+            <w:tcW w:w="1985" w:type="dxa"/>
+          </w:tcPr>
+          <w:p>
+            <w:pPr>
+              <w:spacing w:line="360" w:lineRule="auto"/>
+              <w:rPr>
+                <w:rFonts w:ascii="Times New Roman" w:hAnsi="Times New Roman" w:cs="Times New Roman"/>
+                <w:sz w:val="24"/>
+                <w:szCs w:val="24"/>
+              </w:rPr>
+            </w:pPr>
+            <w:r>
+              <w:rPr>
+                <w:rFonts w:ascii="Times New Roman" w:hAnsi="Times New Roman" w:cs="Times New Roman"/>
+                <w:sz w:val="24"/>
+                <w:szCs w:val="24"/>
+              </w:rPr>
+              <w:t>TEXT</w:t>
+            </w:r>
+          </w:p>
+        </w:tc>
+        <w:tc>
+          <w:tcPr>
+            <w:tcW w:w="3097" w:type="dxa"/>
+          </w:tcPr>
+          <w:p>
+            <w:pPr>
+              <w:pStyle w:val="HTMLiepriekformattais"/>
+              <w:rPr>
+                <w:rFonts w:ascii="Times New Roman" w:hAnsi="Times New Roman" w:cs="Times New Roman"/>
+                <w:color w:val="000000"/>
+                <w:sz w:val="24"/>
+                <w:szCs w:val="24"/>
+                <w:lang w:val="en-GB"/>
+              </w:rPr>
+            </w:pPr>
+            <w:r>
+              <w:rPr>
+                <w:rFonts w:ascii="Times New Roman" w:hAnsi="Times New Roman" w:cs="Times New Roman"/>
+                <w:color w:val="000000"/>
+                <w:sz w:val="24"/>
+                <w:szCs w:val="24"/>
+                <w:lang w:val="en-GB"/>
+              </w:rPr>
+              <w:t>{'</w:t>
+            </w:r>
+            <w:proofErr w:type="spellStart"/>
+            <w:r>
+              <w:rPr>
+                <w:rFonts w:ascii="Times New Roman" w:hAnsi="Times New Roman" w:cs="Times New Roman"/>
+                <w:color w:val="000000"/>
+                <w:sz w:val="24"/>
+                <w:szCs w:val="24"/>
+                <w:lang w:val="en-GB"/>
+              </w:rPr>
+              <w:t>weights_input_hidden</w:t>
+            </w:r>
+            <w:proofErr w:type="spellEnd"/>
+            <w:r>
+              <w:rPr>
+                <w:rFonts w:ascii="Times New Roman" w:hAnsi="Times New Roman" w:cs="Times New Roman"/>
+                <w:color w:val="000000"/>
+                <w:sz w:val="24"/>
+                <w:szCs w:val="24"/>
+                <w:lang w:val="en-GB"/>
+              </w:rPr>
+              <w:t xml:space="preserve">': </w:t>
+            </w:r>
+            <w:proofErr w:type="gramStart"/>
+            <w:r>
+              <w:rPr>
+                <w:rFonts w:ascii="Times New Roman" w:hAnsi="Times New Roman" w:cs="Times New Roman"/>
+                <w:color w:val="000000"/>
+                <w:sz w:val="24"/>
+                <w:szCs w:val="24"/>
+                <w:lang w:val="en-GB"/>
+              </w:rPr>
+              <w:t>array(</w:t>
+            </w:r>
+            <w:proofErr w:type="gramEnd"/>
+            <w:r>
+              <w:rPr>
+                <w:rFonts w:ascii="Times New Roman" w:hAnsi="Times New Roman" w:cs="Times New Roman"/>
+                <w:color w:val="000000"/>
+                <w:sz w:val="24"/>
+                <w:szCs w:val="24"/>
+                <w:lang w:val="en-GB"/>
+              </w:rPr>
+              <w:t>[[ 0.30220514,  0.38262171, -0.48961414, -1.6037269 ,  0.11839258],</w:t>
+            </w:r>
+          </w:p>
+          <w:p>
+            <w:pPr>
+              <w:pStyle w:val="HTMLiepriekformattais"/>
+              <w:rPr>
+                <w:rFonts w:ascii="Times New Roman" w:hAnsi="Times New Roman" w:cs="Times New Roman"/>
+                <w:color w:val="000000"/>
+                <w:sz w:val="24"/>
+                <w:szCs w:val="24"/>
+                <w:lang w:val="en-GB"/>
+              </w:rPr>
+            </w:pPr>
+            <w:r>
+              <w:rPr>
+                <w:rFonts w:ascii="Times New Roman" w:hAnsi="Times New Roman" w:cs="Times New Roman"/>
+                <w:color w:val="000000"/>
+                <w:sz w:val="24"/>
+                <w:szCs w:val="24"/>
+                <w:lang w:val="en-GB"/>
+              </w:rPr>
+              <w:t xml:space="preserve">       [ 0.31729475, -2.</w:t>
+            </w:r>
+            <w:proofErr w:type="gramStart"/>
+            <w:r>
+              <w:rPr>
+                <w:rFonts w:ascii="Times New Roman" w:hAnsi="Times New Roman" w:cs="Times New Roman"/>
+                <w:color w:val="000000"/>
+                <w:sz w:val="24"/>
+                <w:szCs w:val="24"/>
+                <w:lang w:val="en-GB"/>
+              </w:rPr>
+              <w:t>1008001 ,</w:t>
+            </w:r>
+            <w:proofErr w:type="gramEnd"/>
+            <w:r>
+              <w:rPr>
+                <w:rFonts w:ascii="Times New Roman" w:hAnsi="Times New Roman" w:cs="Times New Roman"/>
+                <w:color w:val="000000"/>
+                <w:sz w:val="24"/>
+                <w:szCs w:val="24"/>
+                <w:lang w:val="en-GB"/>
+              </w:rPr>
+              <w:t xml:space="preserve">  0.11526229,  1.11563692,  0.53156335],</w:t>
+            </w:r>
+          </w:p>
+          <w:p>
+            <w:pPr>
+              <w:pStyle w:val="HTMLiepriekformattais"/>
+              <w:rPr>
+                <w:rFonts w:ascii="Times New Roman" w:hAnsi="Times New Roman" w:cs="Times New Roman"/>
+                <w:color w:val="000000"/>
+                <w:sz w:val="24"/>
+                <w:szCs w:val="24"/>
+                <w:lang w:val="en-GB"/>
+              </w:rPr>
+            </w:pPr>
+            <w:r>
+              <w:rPr>
+                <w:rFonts w:ascii="Times New Roman" w:hAnsi="Times New Roman" w:cs="Times New Roman"/>
+                <w:color w:val="000000"/>
+                <w:sz w:val="24"/>
+                <w:szCs w:val="24"/>
+                <w:lang w:val="en-GB"/>
+              </w:rPr>
+              <w:t xml:space="preserve">       [ 2.48549308, -0.</w:t>
+            </w:r>
+            <w:proofErr w:type="gramStart"/>
+            <w:r>
+              <w:rPr>
+                <w:rFonts w:ascii="Times New Roman" w:hAnsi="Times New Roman" w:cs="Times New Roman"/>
+                <w:color w:val="000000"/>
+                <w:sz w:val="24"/>
+                <w:szCs w:val="24"/>
+                <w:lang w:val="en-GB"/>
+              </w:rPr>
+              <w:t>33489729,  2.3567501</w:t>
+            </w:r>
+            <w:proofErr w:type="gramEnd"/>
+            <w:r>
+              <w:rPr>
+                <w:rFonts w:ascii="Times New Roman" w:hAnsi="Times New Roman" w:cs="Times New Roman"/>
+                <w:color w:val="000000"/>
+                <w:sz w:val="24"/>
+                <w:szCs w:val="24"/>
+                <w:lang w:val="en-GB"/>
+              </w:rPr>
+              <w:t xml:space="preserve"> ,  0.58813491, -0.24598707]]), '</w:t>
+            </w:r>
+            <w:proofErr w:type="spellStart"/>
+            <w:r>
+              <w:rPr>
+                <w:rFonts w:ascii="Times New Roman" w:hAnsi="Times New Roman" w:cs="Times New Roman"/>
+                <w:color w:val="000000"/>
+                <w:sz w:val="24"/>
+                <w:szCs w:val="24"/>
+                <w:lang w:val="en-GB"/>
+              </w:rPr>
+              <w:t>weights_hidden_output</w:t>
+            </w:r>
+            <w:proofErr w:type="spellEnd"/>
+            <w:r>
+              <w:rPr>
+                <w:rFonts w:ascii="Times New Roman" w:hAnsi="Times New Roman" w:cs="Times New Roman"/>
+                <w:color w:val="000000"/>
+                <w:sz w:val="24"/>
+                <w:szCs w:val="24"/>
+                <w:lang w:val="en-GB"/>
+              </w:rPr>
+              <w:t>': array([[-0.25307302],</w:t>
+            </w:r>
+          </w:p>
+          <w:p>
+            <w:pPr>
+              <w:pStyle w:val="HTMLiepriekformattais"/>
+              <w:rPr>
+                <w:rFonts w:ascii="Times New Roman" w:hAnsi="Times New Roman" w:cs="Times New Roman"/>
+                <w:color w:val="000000"/>
+                <w:sz w:val="24"/>
+                <w:szCs w:val="24"/>
+              </w:rPr>
+            </w:pPr>
+            <w:r>
+              <w:rPr>
+                <w:rFonts w:ascii="Times New Roman" w:hAnsi="Times New Roman" w:cs="Times New Roman"/>
+                <w:color w:val="000000"/>
+                <w:sz w:val="24"/>
+                <w:szCs w:val="24"/>
+                <w:lang w:val="en-GB"/>
+              </w:rPr>
+              <w:t xml:space="preserve">       </w:t>
+            </w:r>
+            <w:proofErr w:type="gramStart"/>
+            <w:r>
+              <w:rPr>
+                <w:rFonts w:ascii="Times New Roman" w:hAnsi="Times New Roman" w:cs="Times New Roman"/>
+                <w:color w:val="000000"/>
+                <w:sz w:val="24"/>
+                <w:szCs w:val="24"/>
+              </w:rPr>
+              <w:t>[ 1.0254903</w:t>
+            </w:r>
+            <w:proofErr w:type="gramEnd"/>
+            <w:r>
+              <w:rPr>
+                <w:rFonts w:ascii="Times New Roman" w:hAnsi="Times New Roman" w:cs="Times New Roman"/>
+                <w:color w:val="000000"/>
+                <w:sz w:val="24"/>
+                <w:szCs w:val="24"/>
+              </w:rPr>
+              <w:t xml:space="preserve"> ],</w:t>
+            </w:r>
+          </w:p>
+          <w:p>
+            <w:pPr>
+              <w:pStyle w:val="HTMLiepriekformattais"/>
+              <w:rPr>
+                <w:rFonts w:ascii="Times New Roman" w:hAnsi="Times New Roman" w:cs="Times New Roman"/>
+                <w:color w:val="000000"/>
+                <w:sz w:val="24"/>
+                <w:szCs w:val="24"/>
+              </w:rPr>
+            </w:pPr>
+            <w:r>
+              <w:rPr>
+                <w:rFonts w:ascii="Times New Roman" w:hAnsi="Times New Roman" w:cs="Times New Roman"/>
+                <w:color w:val="000000"/>
+                <w:sz w:val="24"/>
+                <w:szCs w:val="24"/>
+              </w:rPr>
+              <w:t xml:space="preserve">       [-1.25735356],</w:t>
+            </w:r>
+          </w:p>
+          <w:p>
+            <w:pPr>
+              <w:pStyle w:val="HTMLiepriekformattais"/>
+              <w:rPr>
+                <w:rFonts w:ascii="Times New Roman" w:hAnsi="Times New Roman" w:cs="Times New Roman"/>
+                <w:color w:val="000000"/>
+                <w:sz w:val="24"/>
+                <w:szCs w:val="24"/>
+              </w:rPr>
+            </w:pPr>
+            <w:r>
+              <w:rPr>
+                <w:rFonts w:ascii="Times New Roman" w:hAnsi="Times New Roman" w:cs="Times New Roman"/>
+                <w:color w:val="000000"/>
+                <w:sz w:val="24"/>
+                <w:szCs w:val="24"/>
+              </w:rPr>
+              <w:t xml:space="preserve">       [-0.63809854],</w:t>
+            </w:r>
+          </w:p>
+          <w:p>
+            <w:pPr>
+              <w:spacing w:line="360" w:lineRule="auto"/>
+              <w:rPr>
+                <w:rFonts w:ascii="Times New Roman" w:hAnsi="Times New Roman" w:cs="Times New Roman"/>
+                <w:sz w:val="24"/>
+                <w:szCs w:val="24"/>
+              </w:rPr>
+            </w:pPr>
+            <w:r>
+              <w:rPr>
+                <w:rFonts w:ascii="Times New Roman" w:hAnsi="Times New Roman" w:cs="Times New Roman"/>
+                <w:color w:val="000000"/>
+                <w:sz w:val="24"/>
+                <w:szCs w:val="24"/>
+              </w:rPr>
+              <w:t xml:space="preserve">       [ 1.68729888]])}</w:t>
+            </w:r>
+          </w:p>
+        </w:tc>
+      </w:tr>
+      <w:tr>
+        <w:tc>
+          <w:tcPr>
+            <w:tcW w:w="1701" w:type="dxa"/>
+          </w:tcPr>
+          <w:p>
+            <w:pPr>
+              <w:spacing w:line="360" w:lineRule="auto"/>
+              <w:rPr>
+                <w:rFonts w:ascii="Times New Roman" w:hAnsi="Times New Roman" w:cs="Times New Roman"/>
+                <w:sz w:val="24"/>
+                <w:szCs w:val="24"/>
+              </w:rPr>
+            </w:pPr>
+            <w:r>
+              <w:rPr>
+                <w:rFonts w:ascii="Times New Roman" w:hAnsi="Times New Roman" w:cs="Times New Roman"/>
+                <w:sz w:val="24"/>
+                <w:szCs w:val="24"/>
+              </w:rPr>
+              <w:t>fitness</w:t>
+            </w:r>
+          </w:p>
+        </w:tc>
+        <w:tc>
+          <w:tcPr>
+            <w:tcW w:w="1985" w:type="dxa"/>
+          </w:tcPr>
+          <w:p>
+            <w:pPr>
+              <w:spacing w:line="360" w:lineRule="auto"/>
+              <w:rPr>
+                <w:rFonts w:ascii="Times New Roman" w:hAnsi="Times New Roman" w:cs="Times New Roman"/>
+                <w:sz w:val="24"/>
+                <w:szCs w:val="24"/>
+              </w:rPr>
+            </w:pPr>
+            <w:r>
+              <w:rPr>
+                <w:rFonts w:ascii="Times New Roman" w:hAnsi="Times New Roman" w:cs="Times New Roman"/>
+                <w:sz w:val="24"/>
+                <w:szCs w:val="24"/>
+              </w:rPr>
+              <w:t>REAL</w:t>
+            </w:r>
+          </w:p>
+        </w:tc>
+        <w:tc>
+          <w:tcPr>
+            <w:tcW w:w="3097" w:type="dxa"/>
+          </w:tcPr>
+          <w:p>
+            <w:pPr>
+              <w:rPr>
+                <w:rFonts w:ascii="Times New Roman" w:hAnsi="Times New Roman" w:cs="Times New Roman"/>
+                <w:color w:val="000000"/>
+                <w:sz w:val="24"/>
+                <w:szCs w:val="24"/>
+                <w:lang w:val="ru-RU"/>
+              </w:rPr>
+            </w:pPr>
+            <w:r>
+              <w:rPr>
+                <w:rFonts w:ascii="Times New Roman" w:hAnsi="Times New Roman" w:cs="Times New Roman"/>
+                <w:color w:val="000000"/>
+                <w:sz w:val="24"/>
+                <w:szCs w:val="24"/>
+              </w:rPr>
+              <w:t>4.1025933876736</w:t>
+            </w:r>
+          </w:p>
+          <w:p>
+            <w:pPr>
+              <w:spacing w:line="360" w:lineRule="auto"/>
+              <w:rPr>
+                <w:rFonts w:ascii="Times New Roman" w:hAnsi="Times New Roman" w:cs="Times New Roman"/>
+                <w:sz w:val="24"/>
+                <w:szCs w:val="24"/>
+              </w:rPr>
+            </w:pPr>
+          </w:p>
+        </w:tc>
+      </w:tr>
+    </w:tbl>
+    <w:p>
+      <w:pPr>
+        <w:spacing w:line="360" w:lineRule="auto"/>
+        <w:ind w:left="708" w:firstLine="708"/>
+        <w:rPr>
+          <w:rFonts w:ascii="Times New Roman" w:hAnsi="Times New Roman" w:cs="Times New Roman"/>
+          <w:sz w:val="24"/>
+          <w:szCs w:val="24"/>
+        </w:rPr>
+      </w:pPr>
+    </w:p>
+    <w:p>
+      <w:pPr>
+        <w:spacing w:line="360" w:lineRule="auto"/>
+        <w:ind w:left="708" w:firstLine="708"/>
+        <w:rPr>
+          <w:rFonts w:ascii="Times New Roman" w:hAnsi="Times New Roman" w:cs="Times New Roman"/>
+          <w:sz w:val="24"/>
+          <w:szCs w:val="24"/>
+        </w:rPr>
+      </w:pPr>
+      <w:r>
+        <w:rPr>
+          <w:rFonts w:ascii="Times New Roman" w:hAnsi="Times New Roman" w:cs="Times New Roman"/>
+          <w:noProof/>
+          <w:sz w:val="24"/>
+          <w:szCs w:val="24"/>
+        </w:rPr>
+        <mc:AlternateContent>
+          <mc:Choice Requires="wps">
+            <w:drawing>
+              <wp:anchor distT="0" distB="0" distL="114300" distR="114300" simplePos="0" relativeHeight="251687936" behindDoc="0" locked="0" layoutInCell="1" allowOverlap="1" wp14:anchorId="12F6DF50" wp14:editId="147452AB">
+                <wp:simplePos x="0" y="0"/>
+                <wp:positionH relativeFrom="column">
+                  <wp:posOffset>294005</wp:posOffset>
+                </wp:positionH>
+                <wp:positionV relativeFrom="paragraph">
+                  <wp:posOffset>89535</wp:posOffset>
+                </wp:positionV>
+                <wp:extent cx="53340" cy="3825240"/>
+                <wp:effectExtent l="0" t="0" r="22860" b="22860"/>
+                <wp:wrapNone/>
+                <wp:docPr id="534625777" name="Taisns savienotājs 3"/>
+                <wp:cNvGraphicFramePr/>
+                <a:graphic xmlns:a="http://schemas.openxmlformats.org/drawingml/2006/main">
+                  <a:graphicData uri="http://schemas.microsoft.com/office/word/2010/wordprocessingShape">
+                    <wps:wsp>
+                      <wps:cNvCnPr/>
+                      <wps:spPr>
+                        <a:xfrm flipH="1">
+                          <a:off x="0" y="0"/>
+                          <a:ext cx="53340" cy="3825240"/>
+                        </a:xfrm>
+                        <a:prstGeom prst="line">
+                          <a:avLst/>
+                        </a:prstGeom>
+                      </wps:spPr>
+                      <wps:style>
+                        <a:lnRef idx="1">
+                          <a:schemeClr val="accent2"/>
+                        </a:lnRef>
+                        <a:fillRef idx="0">
+                          <a:schemeClr val="accent2"/>
+                        </a:fillRef>
+                        <a:effectRef idx="0">
+                          <a:schemeClr val="accent2"/>
+                        </a:effectRef>
+                        <a:fontRef idx="minor">
+                          <a:schemeClr val="tx1"/>
+                        </a:fontRef>
+                      </wps:style>
+                      <wps:bodyPr/>
+                    </wps:wsp>
+                  </a:graphicData>
+                </a:graphic>
+              </wp:anchor>
+            </w:drawing>
+          </mc:Choice>
+          <mc:Fallback>
+            <w:pict>
+              <v:line w14:anchorId="274D66DB" id="Taisns savienotājs 3" o:spid="_x0000_s1026" style="position:absolute;flip:x;z-index:251687936;visibility:visible;mso-wrap-style:square;mso-wrap-distance-left:9pt;mso-wrap-distance-top:0;mso-wrap-distance-right:9pt;mso-wrap-distance-bottom:0;mso-position-horizontal:absolute;mso-position-horizontal-relative:text;mso-position-vertical:absolute;mso-position-vertical-relative:text" from="23.15pt,7.05pt" to="27.35pt,308.25pt" o:gfxdata="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" strokecolor="#ed7d31 [3205]" strokeweight=".5pt">
+                <v:stroke joinstyle="miter"/>
+              </v:line>
+            </w:pict>
+          </mc:Fallback>
+        </mc:AlternateContent>
+      </w:r>
+      <w:r>
+        <w:rPr>
+          <w:rFonts w:ascii="Times New Roman" w:hAnsi="Times New Roman" w:cs="Times New Roman"/>
+          <w:sz w:val="24"/>
+          <w:szCs w:val="24"/>
+        </w:rPr>
+        <w:t>Tabulas nosaukums</w:t>
+      </w:r>
+      <w:r>
+        <w:rPr>
+          <w:rFonts w:ascii="Times New Roman" w:hAnsi="Times New Roman" w:cs="Times New Roman"/>
+          <w:sz w:val="24"/>
+          <w:szCs w:val="24"/>
+        </w:rPr>
+        <w:t xml:space="preserve">: </w:t>
+      </w:r>
+      <w:proofErr w:type="spellStart"/>
+      <w:r>
+        <w:rPr>
+          <w:rFonts w:ascii="Times New Roman" w:hAnsi="Times New Roman" w:cs="Times New Roman"/>
+          <w:sz w:val="24"/>
+          <w:szCs w:val="24"/>
+        </w:rPr>
+        <w:t>generation</w:t>
+      </w:r>
+      <w:proofErr w:type="spellEnd"/>
+    </w:p>
+    <w:tbl>
+      <w:tblPr>
+        <w:tblStyle w:val="Reatabula"/>
+        <w:tblW w:w="0" w:type="auto"/>
+        <w:tblInd w:w="988" w:type="dxa"/>
+        <w:tblLook w:val="04A0" w:firstRow="1" w:lastRow="0" w:firstColumn="1" w:lastColumn="0" w:noHBand="0" w:noVBand="1"/>
+      </w:tblPr>
+      <w:tblGrid>
+        <w:gridCol w:w="1842"/>
+        <w:gridCol w:w="1985"/>
+        <w:gridCol w:w="3118"/>
+      </w:tblGrid>
+      <w:tr>
+        <w:tc>
+          <w:tcPr>
+            <w:tcW w:w="1842" w:type="dxa"/>
+          </w:tcPr>
+          <w:p>
+            <w:pPr>
+              <w:spacing w:line="360" w:lineRule="auto"/>
+              <w:rPr>
+                <w:rFonts w:ascii="Times New Roman" w:hAnsi="Times New Roman" w:cs="Times New Roman"/>
+              </w:rPr>
+            </w:pPr>
+            <w:r>
+              <w:rPr>
+                <w:rFonts w:ascii="Times New Roman" w:hAnsi="Times New Roman" w:cs="Times New Roman"/>
+                <w:sz w:val="24"/>
+                <w:szCs w:val="24"/>
+              </w:rPr>
+              <w:t>Lauka nosaukums</w:t>
+            </w:r>
+          </w:p>
+        </w:tc>
+        <w:tc>
+          <w:tcPr>
+            <w:tcW w:w="1985" w:type="dxa"/>
+          </w:tcPr>
+          <w:p>
+            <w:pPr>
+              <w:rPr>
+                <w:rFonts w:ascii="Times New Roman" w:hAnsi="Times New Roman" w:cs="Times New Roman"/>
+              </w:rPr>
+            </w:pPr>
+            <w:r>
+              <w:rPr>
+                <w:rFonts w:ascii="Times New Roman" w:hAnsi="Times New Roman" w:cs="Times New Roman"/>
+                <w:sz w:val="24"/>
+                <w:szCs w:val="24"/>
+              </w:rPr>
+              <w:t>Datu tips</w:t>
+            </w:r>
+          </w:p>
+        </w:tc>
+        <w:tc>
+          <w:tcPr>
+            <w:tcW w:w="3118" w:type="dxa"/>
+          </w:tcPr>
+          <w:p>
+            <w:pPr>
+              <w:spacing w:line="360" w:lineRule="auto"/>
+              <w:rPr>
+                <w:rFonts w:ascii="Times New Roman" w:hAnsi="Times New Roman" w:cs="Times New Roman"/>
+              </w:rPr>
+            </w:pPr>
+            <w:r>
+              <w:rPr>
+                <w:rFonts w:ascii="Times New Roman" w:hAnsi="Times New Roman" w:cs="Times New Roman"/>
+                <w:sz w:val="24"/>
+                <w:szCs w:val="24"/>
+              </w:rPr>
+              <w:t>Piemērs</w:t>
+            </w:r>
+          </w:p>
+        </w:tc>
+      </w:tr>
+      <w:tr>
+        <w:tc>
+          <w:tcPr>
+            <w:tcW w:w="1842" w:type="dxa"/>
+          </w:tcPr>
+          <w:p>
+            <w:pPr>
+              <w:spacing w:line="360" w:lineRule="auto"/>
+              <w:rPr>
+                <w:rFonts w:ascii="Times New Roman" w:hAnsi="Times New Roman" w:cs="Times New Roman"/>
+              </w:rPr>
+            </w:pPr>
+            <w:proofErr w:type="spellStart"/>
+            <w:r>
+              <w:rPr>
+                <w:rFonts w:ascii="Times New Roman" w:hAnsi="Times New Roman" w:cs="Times New Roman"/>
+              </w:rPr>
+              <w:t>generation</w:t>
+            </w:r>
+            <w:proofErr w:type="spellEnd"/>
+          </w:p>
+        </w:tc>
+        <w:tc>
+          <w:tcPr>
+            <w:tcW w:w="1985" w:type="dxa"/>
+          </w:tcPr>
+          <w:p>
+            <w:pPr>
+              <w:spacing w:line="360" w:lineRule="auto"/>
+              <w:rPr>
+                <w:rFonts w:ascii="Times New Roman" w:hAnsi="Times New Roman" w:cs="Times New Roman"/>
+              </w:rPr>
+            </w:pPr>
+            <w:r>
+              <w:rPr>
+                <w:rFonts w:ascii="Times New Roman" w:hAnsi="Times New Roman" w:cs="Times New Roman"/>
+              </w:rPr>
+              <w:t>INTEGER</w:t>
+            </w:r>
+          </w:p>
+        </w:tc>
+        <w:tc>
+          <w:tcPr>
+            <w:tcW w:w="3118" w:type="dxa"/>
+          </w:tcPr>
+          <w:p>
+            <w:pPr>
+              <w:spacing w:line="360" w:lineRule="auto"/>
+              <w:rPr>
+                <w:rFonts w:ascii="Times New Roman" w:hAnsi="Times New Roman" w:cs="Times New Roman"/>
+              </w:rPr>
+            </w:pPr>
+            <w:r>
+              <w:rPr>
+                <w:rFonts w:ascii="Times New Roman" w:hAnsi="Times New Roman" w:cs="Times New Roman"/>
+              </w:rPr>
+              <w:t>1</w:t>
+            </w:r>
+          </w:p>
+        </w:tc>
+      </w:tr>
+      <w:tr>
+        <w:tc>
+          <w:tcPr>
+            <w:tcW w:w="1842" w:type="dxa"/>
+          </w:tcPr>
+          <w:p>
+            <w:pPr>
+              <w:spacing w:line="360" w:lineRule="auto"/>
+              <w:rPr>
+                <w:rFonts w:ascii="Times New Roman" w:hAnsi="Times New Roman" w:cs="Times New Roman"/>
+              </w:rPr>
+            </w:pPr>
+            <w:proofErr w:type="spellStart"/>
+            <w:r>
+              <w:rPr>
+                <w:rFonts w:ascii="Times New Roman" w:hAnsi="Times New Roman" w:cs="Times New Roman"/>
+              </w:rPr>
+              <w:t>time_running</w:t>
+            </w:r>
+            <w:proofErr w:type="spellEnd"/>
+          </w:p>
+        </w:tc>
+        <w:tc>
+          <w:tcPr>
+            <w:tcW w:w="1985" w:type="dxa"/>
+          </w:tcPr>
+          <w:p>
+            <w:pPr>
+              <w:spacing w:line="360" w:lineRule="auto"/>
+              <w:rPr>
+                <w:rFonts w:ascii="Times New Roman" w:hAnsi="Times New Roman" w:cs="Times New Roman"/>
+              </w:rPr>
+            </w:pPr>
+            <w:r>
+              <w:rPr>
+                <w:rFonts w:ascii="Times New Roman" w:hAnsi="Times New Roman" w:cs="Times New Roman"/>
+              </w:rPr>
+              <w:t>REAL</w:t>
+            </w:r>
+          </w:p>
+        </w:tc>
+        <w:tc>
+          <w:tcPr>
+            <w:tcW w:w="3118" w:type="dxa"/>
+          </w:tcPr>
+          <w:p>
+            <w:pPr>
+              <w:rPr>
+                <w:rFonts w:ascii="MS Shell Dlg 2" w:hAnsi="MS Shell Dlg 2" w:cs="MS Shell Dlg 2"/>
+                <w:color w:val="000000"/>
+                <w:sz w:val="20"/>
+                <w:szCs w:val="20"/>
+              </w:rPr>
+            </w:pPr>
+            <w:r>
+              <w:rPr>
+                <w:rFonts w:ascii="MS Shell Dlg 2" w:hAnsi="MS Shell Dlg 2" w:cs="MS Shell Dlg 2"/>
+                <w:color w:val="000000"/>
+                <w:sz w:val="20"/>
+                <w:szCs w:val="20"/>
+              </w:rPr>
+              <w:t>0.00676774978637695</w:t>
+            </w:r>
+          </w:p>
+        </w:tc>
+      </w:tr>
+    </w:tbl>
+    <w:p>
+      <w:pPr>
+        <w:spacing w:line="360" w:lineRule="auto"/>
+        <w:ind w:left="708" w:firstLine="708"/>
+        <w:rPr>
+          <w:rFonts w:ascii="Times New Roman" w:hAnsi="Times New Roman" w:cs="Times New Roman"/>
+        </w:rPr>
+      </w:pPr>
+      <w:r>
+        <w:rPr>
+          <w:rFonts w:ascii="Times New Roman" w:hAnsi="Times New Roman" w:cs="Times New Roman"/>
+          <w:noProof/>
+          <w:sz w:val="24"/>
+          <w:szCs w:val="24"/>
+        </w:rPr>
+        <mc:AlternateContent>
+          <mc:Choice Requires="wps">
+            <w:drawing>
+              <wp:anchor distT="0" distB="0" distL="114300" distR="114300" simplePos="0" relativeHeight="251677696" behindDoc="0" locked="0" layoutInCell="1" allowOverlap="1" wp14:anchorId="7C5D1FA0" wp14:editId="72C2183B">
+                <wp:simplePos x="0" y="0"/>
+                <wp:positionH relativeFrom="margin">
+                  <wp:align>left</wp:align>
+                </wp:positionH>
+                <wp:positionV relativeFrom="paragraph">
+                  <wp:posOffset>-365125</wp:posOffset>
+                </wp:positionV>
+                <wp:extent cx="655320" cy="0"/>
+                <wp:effectExtent l="0" t="0" r="0" b="0"/>
+                <wp:wrapNone/>
+                <wp:docPr id="1292794570" name="Taisns savienotājs 7"/>
+                <wp:cNvGraphicFramePr/>
+                <a:graphic xmlns:a="http://schemas.openxmlformats.org/drawingml/2006/main">
+                  <a:graphicData uri="http://schemas.microsoft.com/office/word/2010/wordprocessingShape">
+                    <wps:wsp>
+                      <wps:cNvCnPr/>
+                      <wps:spPr>
+                        <a:xfrm flipH="1" flipV="1">
+                          <a:off x="0" y="0"/>
+                          <a:ext cx="655320" cy="0"/>
+                        </a:xfrm>
+                        <a:prstGeom prst="line">
+                          <a:avLst/>
+                        </a:prstGeom>
+                      </wps:spPr>
+                      <wps:style>
+                        <a:lnRef idx="1">
+                          <a:schemeClr val="accent2"/>
+                        </a:lnRef>
+                        <a:fillRef idx="0">
+                          <a:schemeClr val="accent2"/>
+                        </a:fillRef>
+                        <a:effectRef idx="0">
+                          <a:schemeClr val="accent2"/>
+                        </a:effectRef>
+                        <a:fontRef idx="minor">
+                          <a:schemeClr val="tx1"/>
+                        </a:fontRef>
+                      </wps:style>
+                      <wps:bodyPr/>
+                    </wps:wsp>
+                  </a:graphicData>
+                </a:graphic>
+                <wp14:sizeRelH relativeFrom="margin">
+                  <wp14:pctWidth>0</wp14:pctWidth>
+                </wp14:sizeRelH>
+                <wp14:sizeRelV relativeFrom="margin">
+                  <wp14:pctHeight>0</wp14:pctHeight>
+                </wp14:sizeRelV>
+              </wp:anchor>
+            </w:drawing>
+          </mc:Choice>
+          <mc:Fallback>
+            <w:pict>
+              <v:line w14:anchorId="2119871F" id="Taisns savienotājs 7" o:spid="_x0000_s1026" style="position:absolute;flip:x y;z-index:251677696;visibility:visible;mso-wrap-style:square;mso-width-percent:0;mso-height-percent:0;mso-wrap-distance-left:9pt;mso-wrap-distance-top:0;mso-wrap-distance-right:9pt;mso-wrap-distance-bottom:0;mso-position-horizontal:left;mso-position-horizontal-relative:margin;mso-position-vertical:absolute;mso-position-vertical-relative:text;mso-width-percent:0;mso-height-percent:0;mso-width-relative:margin;mso-height-relative:margin" from="0,-28.75pt" to="51.6pt,-28.75pt" o:gfxdata="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" strokecolor="#ed7d31 [3205]" strokeweight=".5pt">
+                <v:stroke joinstyle="miter"/>
+                <w10:wrap anchorx="margin"/>
+              </v:line>
+            </w:pict>
+          </mc:Fallback>
+        </mc:AlternateContent>
+      </w:r>
+      <w:r>
+        <w:rPr>
+          <w:rFonts w:ascii="Times New Roman" w:hAnsi="Times New Roman" w:cs="Times New Roman"/>
+          <w:noProof/>
+          <w:sz w:val="24"/>
+          <w:szCs w:val="24"/>
+        </w:rPr>
+        <mc:AlternateContent>
+          <mc:Choice Requires="wps">
+            <w:drawing>
+              <wp:anchor distT="0" distB="0" distL="114300" distR="114300" simplePos="0" relativeHeight="251682816" behindDoc="0" locked="0" layoutInCell="1" allowOverlap="1" wp14:anchorId="28D862AE" wp14:editId="2ACC3043">
+                <wp:simplePos x="0" y="0"/>
+                <wp:positionH relativeFrom="column">
+                  <wp:posOffset>257810</wp:posOffset>
+                </wp:positionH>
+                <wp:positionV relativeFrom="paragraph">
+                  <wp:posOffset>-4201160</wp:posOffset>
+                </wp:positionV>
+                <wp:extent cx="53340" cy="3825240"/>
+                <wp:effectExtent l="0" t="0" r="22860" b="22860"/>
+                <wp:wrapNone/>
+                <wp:docPr id="1467027390" name="Taisns savienotājs 3"/>
+                <wp:cNvGraphicFramePr/>
+                <a:graphic xmlns:a="http://schemas.openxmlformats.org/drawingml/2006/main">
+                  <a:graphicData uri="http://schemas.microsoft.com/office/word/2010/wordprocessingShape">
+                    <wps:wsp>
+                      <wps:cNvCnPr/>
+                      <wps:spPr>
+                        <a:xfrm flipH="1">
+                          <a:off x="0" y="0"/>
+                          <a:ext cx="53340" cy="3825240"/>
+                        </a:xfrm>
+                        <a:prstGeom prst="line">
+                          <a:avLst/>
+                        </a:prstGeom>
+                      </wps:spPr>
+                      <wps:style>
+                        <a:lnRef idx="1">
+                          <a:schemeClr val="accent2"/>
+                        </a:lnRef>
+                        <a:fillRef idx="0">
+                          <a:schemeClr val="accent2"/>
+                        </a:fillRef>
+                        <a:effectRef idx="0">
+                          <a:schemeClr val="accent2"/>
+                        </a:effectRef>
+                        <a:fontRef idx="minor">
+                          <a:schemeClr val="tx1"/>
+                        </a:fontRef>
+                      </wps:style>
+                      <wps:bodyPr/>
+                    </wps:wsp>
+                  </a:graphicData>
+                </a:graphic>
+              </wp:anchor>
+            </w:drawing>
+          </mc:Choice>
+          <mc:Fallback>
+            <w:pict>
+              <v:line w14:anchorId="2776FA00" id="Taisns savienotājs 3" o:spid="_x0000_s1026" style="position:absolute;flip:x;z-index:251682816;visibility:visible;mso-wrap-style:square;mso-wrap-distance-left:9pt;mso-wrap-distance-top:0;mso-wrap-distance-right:9pt;mso-wrap-distance-bottom:0;mso-position-horizontal:absolute;mso-position-horizontal-relative:text;mso-position-vertical:absolute;mso-position-vertical-relative:text" from="20.3pt,-330.8pt" to="24.5pt,-29.6pt" o:gfxdata="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" strokecolor="#ed7d31 [3205]" strokeweight=".5pt">
+                <v:stroke joinstyle="miter"/>
+              </v:line>
+            </w:pict>
+          </mc:Fallback>
+        </mc:AlternateContent>
+      </w:r>
+      <w:r>
+        <w:rPr>
+          <w:rFonts w:ascii="Times New Roman" w:hAnsi="Times New Roman" w:cs="Times New Roman"/>
+          <w:noProof/>
+          <w:sz w:val="24"/>
+          <w:szCs w:val="24"/>
+        </w:rPr>
+        <mc:AlternateContent>
+          <mc:Choice Requires="wps">
+            <w:drawing>
+              <wp:anchor distT="0" distB="0" distL="114300" distR="114300" simplePos="0" relativeHeight="251685888" behindDoc="0" locked="0" layoutInCell="1" allowOverlap="1" wp14:anchorId="05A400CA" wp14:editId="3A322D86">
+                <wp:simplePos x="0" y="0"/>
+                <wp:positionH relativeFrom="margin">
+                  <wp:posOffset>-62230</wp:posOffset>
+                </wp:positionH>
+                <wp:positionV relativeFrom="paragraph">
+                  <wp:posOffset>-1485265</wp:posOffset>
+                </wp:positionV>
+                <wp:extent cx="60960" cy="1104900"/>
+                <wp:effectExtent l="0" t="0" r="34290" b="19050"/>
+                <wp:wrapNone/>
+                <wp:docPr id="633792739" name="Taisns savienotājs 2"/>
+                <wp:cNvGraphicFramePr/>
+                <a:graphic xmlns:a="http://schemas.openxmlformats.org/drawingml/2006/main">
+                  <a:graphicData uri="http://schemas.microsoft.com/office/word/2010/wordprocessingShape">
+                    <wps:wsp>
+                      <wps:cNvCnPr/>
+                      <wps:spPr>
+                        <a:xfrm>
+                          <a:off x="0" y="0"/>
+                          <a:ext cx="60960" cy="1104900"/>
+                        </a:xfrm>
+                        <a:prstGeom prst="line">
+                          <a:avLst/>
+                        </a:prstGeom>
+                      </wps:spPr>
+                      <wps:style>
+                        <a:lnRef idx="1">
+                          <a:schemeClr val="accent2"/>
+                        </a:lnRef>
+                        <a:fillRef idx="0">
+                          <a:schemeClr val="accent2"/>
+                        </a:fillRef>
+                        <a:effectRef idx="0">
+                          <a:schemeClr val="accent2"/>
+                        </a:effectRef>
+                        <a:fontRef idx="minor">
+                          <a:schemeClr val="tx1"/>
+                        </a:fontRef>
+                      </wps:style>
+                      <wps:bodyPr/>
+                    </wps:wsp>
+                  </a:graphicData>
+                </a:graphic>
+                <wp14:sizeRelH relativeFrom="margin">
+                  <wp14:pctWidth>0</wp14:pctWidth>
+                </wp14:sizeRelH>
+                <wp14:sizeRelV relativeFrom="margin">
+                  <wp14:pctHeight>0</wp14:pctHeight>
+                </wp14:sizeRelV>
+              </wp:anchor>
+            </w:drawing>
+          </mc:Choice>
+          <mc:Fallback>
+            <w:pict>
+              <v:line w14:anchorId="782F5E42" id="Taisns savienotājs 2" o:spid="_x0000_s1026" style="position:absolute;z-index:251685888;visibility:visible;mso-wrap-style:square;mso-width-percent:0;mso-height-percent:0;mso-wrap-distance-left:9pt;mso-wrap-distance-top:0;mso-wrap-distance-right:9pt;mso-wrap-distance-bottom:0;mso-position-horizontal:absolute;mso-position-horizontal-relative:margin;mso-position-vertical:absolute;mso-position-vertical-relative:text;mso-width-percent:0;mso-height-percent:0;mso-width-relative:margin;mso-height-relative:margin" from="-4.9pt,-116.95pt" to="-.1pt,-29.95pt" o:gfxdata="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" strokecolor="#ed7d31 [3205]" strokeweight=".5pt">
+                <v:stroke joinstyle="miter"/>
+                <w10:wrap anchorx="margin"/>
+              </v:line>
+            </w:pict>
+          </mc:Fallback>
+        </mc:AlternateContent>
+      </w:r>
+    </w:p>
+    <w:p>
+      <w:pPr>
+        <w:spacing w:line="360" w:lineRule="auto"/>
+        <w:rPr>
+          <w:rFonts w:ascii="Times New Roman" w:hAnsi="Times New Roman" w:cs="Times New Roman"/>
         </w:rPr>
       </w:pPr>
     </w:p>
@@ -6732,9 +8621,12 @@
       <w:r>
         <w:rPr>
           <w:rFonts w:ascii="Times New Roman" w:hAnsi="Times New Roman" w:cs="Times New Roman"/>
+          <w:b/>
+          <w:bCs/>
+          <w:noProof/>
         </w:rPr>
         <w:drawing>
-          <wp:anchor distT="0" distB="0" distL="114300" distR="114300" simplePos="0" relativeHeight="251673600" behindDoc="0" locked="0" layoutInCell="1" allowOverlap="1" wp14:anchorId="672FC785" wp14:editId="2F902F4B">
+          <wp:anchor distT="0" distB="0" distL="114300" distR="114300" simplePos="0" relativeHeight="251673600" behindDoc="0" locked="0" layoutInCell="1" allowOverlap="1" wp14:anchorId="672FC785" wp14:editId="2B42DFC6">
             <wp:simplePos x="0" y="0"/>
             <wp:positionH relativeFrom="column">
               <wp:posOffset>425450</wp:posOffset>
@@ -6757,7 +8649,7 @@
                     <pic:cNvPicPr/>
                   </pic:nvPicPr>
                   <pic:blipFill>
-                    <a:blip r:embed="rId11">
+                    <a:blip r:embed="rId12">
                       <a:extLst>
                         <a:ext uri="{28A0092B-C50C-407E-A947-70E740481C1C}">
                           <a14:useLocalDpi xmlns:a14="http://schemas.microsoft.com/office/drawing/2010/main" val="0"/>
@@ -6792,63 +8684,10 @@
       <w:r>
         <w:rPr>
           <w:rFonts w:ascii="Times New Roman" w:hAnsi="Times New Roman" w:cs="Times New Roman"/>
-          <w:noProof/>
-        </w:rPr>
-        <w:drawing>
-          <wp:anchor distT="0" distB="0" distL="114300" distR="114300" simplePos="0" relativeHeight="251668480" behindDoc="0" locked="0" layoutInCell="1" allowOverlap="1" wp14:anchorId="6D2D8BCD" wp14:editId="05B30244">
-            <wp:simplePos x="0" y="0"/>
-            <wp:positionH relativeFrom="column">
-              <wp:posOffset>494030</wp:posOffset>
-            </wp:positionH>
-            <wp:positionV relativeFrom="paragraph">
-              <wp:posOffset>2586990</wp:posOffset>
-            </wp:positionV>
-            <wp:extent cx="4541520" cy="3722370"/>
-            <wp:effectExtent l="0" t="0" r="0" b="0"/>
-            <wp:wrapTopAndBottom/>
-            <wp:docPr id="779193277" name="Attēls 1"/>
-            <wp:cNvGraphicFramePr>
-              <a:graphicFrameLocks xmlns:a="http://schemas.openxmlformats.org/drawingml/2006/main" noChangeAspect="1"/>
-            </wp:cNvGraphicFramePr>
-            <a:graphic xmlns:a="http://schemas.openxmlformats.org/drawingml/2006/main">
-              <a:graphicData uri="http://schemas.openxmlformats.org/drawingml/2006/picture">
-                <pic:pic xmlns:pic="http://schemas.openxmlformats.org/drawingml/2006/picture">
-                  <pic:nvPicPr>
-                    <pic:cNvPr id="779193277" name=""/>
-                    <pic:cNvPicPr/>
-                  </pic:nvPicPr>
-                  <pic:blipFill>
-                    <a:blip r:embed="rId12">
-                      <a:extLst>
-                        <a:ext uri="{28A0092B-C50C-407E-A947-70E740481C1C}">
-                          <a14:useLocalDpi xmlns:a14="http://schemas.microsoft.com/office/drawing/2010/main" val="0"/>
-                        </a:ext>
-                      </a:extLst>
-                    </a:blip>
-                    <a:stretch>
-                      <a:fillRect/>
-                    </a:stretch>
-                  </pic:blipFill>
-                  <pic:spPr>
-                    <a:xfrm>
-                      <a:off x="0" y="0"/>
-                      <a:ext cx="4541520" cy="3722370"/>
-                    </a:xfrm>
-                    <a:prstGeom prst="rect">
-                      <a:avLst/>
-                    </a:prstGeom>
-                  </pic:spPr>
-                </pic:pic>
-              </a:graphicData>
-            </a:graphic>
-            <wp14:sizeRelH relativeFrom="margin">
-              <wp14:pctWidth>0</wp14:pctWidth>
-            </wp14:sizeRelH>
-            <wp14:sizeRelV relativeFrom="margin">
-              <wp14:pctHeight>0</wp14:pctHeight>
-            </wp14:sizeRelV>
-          </wp:anchor>
-        </w:drawing>
+          <w:b/>
+          <w:bCs/>
+        </w:rPr>
+        <w:t xml:space="preserve">Kriptogrāfija: </w:t>
       </w:r>
       <w:r>
         <w:rPr>
@@ -6911,7 +8750,23 @@
           <w:rFonts w:ascii="Times New Roman" w:hAnsi="Times New Roman" w:cs="Times New Roman"/>
           <w:color w:val="auto"/>
         </w:rPr>
-        <w:t>Atkļūdošanas un akcepttestēšanas pārskats</w:t>
+        <w:t xml:space="preserve">Atkļūdošanas un </w:t>
+      </w:r>
+      <w:proofErr w:type="spellStart"/>
+      <w:r>
+        <w:rPr>
+          <w:rFonts w:ascii="Times New Roman" w:hAnsi="Times New Roman" w:cs="Times New Roman"/>
+          <w:color w:val="auto"/>
+        </w:rPr>
+        <w:t>akcepttestēšanas</w:t>
+      </w:r>
+      <w:proofErr w:type="spellEnd"/>
+      <w:r>
+        <w:rPr>
+          <w:rFonts w:ascii="Times New Roman" w:hAnsi="Times New Roman" w:cs="Times New Roman"/>
+          <w:color w:val="auto"/>
+        </w:rPr>
+        <w:t xml:space="preserve"> pārskats</w:t>
       </w:r>
       <w:bookmarkEnd w:id="18"/>
     </w:p>
@@ -6953,7 +8808,7 @@
           <w:szCs w:val="24"/>
         </w:rPr>
         <w:drawing>
-          <wp:anchor distT="0" distB="0" distL="114300" distR="114300" simplePos="0" relativeHeight="251679744" behindDoc="0" locked="0" layoutInCell="1" allowOverlap="1" wp14:anchorId="6A9C53F7" wp14:editId="224898A6">
+          <wp:anchor distT="0" distB="0" distL="114300" distR="114300" simplePos="0" relativeHeight="251679744" behindDoc="0" locked="0" layoutInCell="1" allowOverlap="1" wp14:anchorId="6A9C53F7" wp14:editId="754134CC">
             <wp:simplePos x="0" y="0"/>
             <wp:positionH relativeFrom="column">
               <wp:posOffset>227330</wp:posOffset>
@@ -7016,7 +8871,7 @@
           <w:szCs w:val="24"/>
         </w:rPr>
         <w:drawing>
-          <wp:anchor distT="0" distB="0" distL="114300" distR="114300" simplePos="0" relativeHeight="251670528" behindDoc="0" locked="0" layoutInCell="1" allowOverlap="1" wp14:anchorId="2E5547B5" wp14:editId="41A64241">
+          <wp:anchor distT="0" distB="0" distL="114300" distR="114300" simplePos="0" relativeHeight="251670528" behindDoc="0" locked="0" layoutInCell="1" allowOverlap="1" wp14:anchorId="2E5547B5" wp14:editId="5285E223">
             <wp:simplePos x="0" y="0"/>
             <wp:positionH relativeFrom="margin">
               <wp:align>center</wp:align>
@@ -7077,7 +8932,43 @@
           <w:sz w:val="24"/>
           <w:szCs w:val="24"/>
         </w:rPr>
-        <w:t>Es izmantoju vienībtestus, lai pārbaudītu katru funkciju un metodi, nodrošinot, ka kods darbojas pareizi un atbilst paredzētajai funkcionalitātei. Vienībtesti tiek izpildīti automātiski un palīdz atklāt kļūdas agrīnā posmā, ļaujot mums veikt nepieciešamos labojumus un uzlabot kodu kvalitāti un uzticamību.</w:t>
+        <w:t xml:space="preserve">Es izmantoju </w:t>
+      </w:r>
+      <w:proofErr w:type="spellStart"/>
+      <w:r>
+        <w:rPr>
+          <w:rFonts w:ascii="Times New Roman" w:hAnsi="Times New Roman" w:cs="Times New Roman"/>
+          <w:sz w:val="24"/>
+          <w:szCs w:val="24"/>
+        </w:rPr>
+        <w:t>vienībtestus</w:t>
+      </w:r>
+      <w:proofErr w:type="spellEnd"/>
+      <w:r>
+        <w:rPr>
+          <w:rFonts w:ascii="Times New Roman" w:hAnsi="Times New Roman" w:cs="Times New Roman"/>
+          <w:sz w:val="24"/>
+          <w:szCs w:val="24"/>
+        </w:rPr>
+        <w:t xml:space="preserve">, lai pārbaudītu katru funkciju un metodi, nodrošinot, ka kods darbojas pareizi un atbilst paredzētajai funkcionalitātei. </w:t>
+      </w:r>
+      <w:proofErr w:type="spellStart"/>
+      <w:r>
+        <w:rPr>
+          <w:rFonts w:ascii="Times New Roman" w:hAnsi="Times New Roman" w:cs="Times New Roman"/>
+          <w:sz w:val="24"/>
+          <w:szCs w:val="24"/>
+        </w:rPr>
+        <w:t>Vienībtesti</w:t>
+      </w:r>
+      <w:proofErr w:type="spellEnd"/>
+      <w:r>
+        <w:rPr>
+          <w:rFonts w:ascii="Times New Roman" w:hAnsi="Times New Roman" w:cs="Times New Roman"/>
+          <w:sz w:val="24"/>
+          <w:szCs w:val="24"/>
+        </w:rPr>
+        <w:t xml:space="preserve"> tiek izpildīti automātiski un palīdz atklāt kļūdas agrīnā posmā, ļaujot mums veikt nepieciešamos labojumus un uzlabot kodu kvalitāti un uzticamību.</w:t>
       </w:r>
       <w:r>
         <w:rPr>
@@ -7265,7 +9156,25 @@
           <w:sz w:val="24"/>
           <w:szCs w:val="24"/>
         </w:rPr>
-        <w:t>: Es arī pievērsu uzmanību lietotāja pieredzei, pārbaudot, vai lietotāja saskarne ir intuitīva un viegli lietojama, nodrošinot efektīvu un patīkamu lietošanas pieredzi.</w:t>
+        <w:t xml:space="preserve">: Es arī pievērsu uzmanību lietotāja pieredzei, pārbaudot, vai lietotāja </w:t>
+      </w:r>
+      <w:proofErr w:type="spellStart"/>
+      <w:r>
+        <w:rPr>
+          <w:rFonts w:ascii="Times New Roman" w:hAnsi="Times New Roman" w:cs="Times New Roman"/>
+          <w:sz w:val="24"/>
+          <w:szCs w:val="24"/>
+        </w:rPr>
+        <w:t>saskarne</w:t>
+      </w:r>
+      <w:proofErr w:type="spellEnd"/>
+      <w:r>
+        <w:rPr>
+          <w:rFonts w:ascii="Times New Roman" w:hAnsi="Times New Roman" w:cs="Times New Roman"/>
+          <w:sz w:val="24"/>
+          <w:szCs w:val="24"/>
+        </w:rPr>
+        <w:t xml:space="preserve"> ir intuitīva un viegli lietojama, nodrošinot efektīvu un patīkamu lietošanas pieredzi.</w:t>
       </w:r>
     </w:p>
     <w:p>
@@ -7693,7 +9602,43 @@
           <w:sz w:val="24"/>
           <w:szCs w:val="24"/>
         </w:rPr>
-        <w:t>Šī izvēle tika veikta, ņemot vērā vēlamo elastību, atvērtību un sadarbību, lai nodrošinātu, ka programmatūra ir pieejama pēc iespējas plašākai auditorijai, neierobežojot tās izmantošanas iespējas un veicinot atvērtību un kopīgo attīstību.</w:t>
+        <w:t xml:space="preserve">Šī izvēle tika veikta, ņemot vērā vēlamo elastību, </w:t>
+      </w:r>
+      <w:proofErr w:type="spellStart"/>
+      <w:r>
+        <w:rPr>
+          <w:rFonts w:ascii="Times New Roman" w:hAnsi="Times New Roman" w:cs="Times New Roman"/>
+          <w:sz w:val="24"/>
+          <w:szCs w:val="24"/>
+        </w:rPr>
+        <w:t>atvērtību</w:t>
+      </w:r>
+      <w:proofErr w:type="spellEnd"/>
+      <w:r>
+        <w:rPr>
+          <w:rFonts w:ascii="Times New Roman" w:hAnsi="Times New Roman" w:cs="Times New Roman"/>
+          <w:sz w:val="24"/>
+          <w:szCs w:val="24"/>
+        </w:rPr>
+        <w:t xml:space="preserve"> un sadarbību, lai nodrošinātu, ka programmatūra ir pieejama pēc iespējas plašākai auditorijai, neierobežojot tās izmantošanas iespējas un veicinot </w:t>
+      </w:r>
+      <w:proofErr w:type="spellStart"/>
+      <w:r>
+        <w:rPr>
+          <w:rFonts w:ascii="Times New Roman" w:hAnsi="Times New Roman" w:cs="Times New Roman"/>
+          <w:sz w:val="24"/>
+          <w:szCs w:val="24"/>
+        </w:rPr>
+        <w:t>atvērtību</w:t>
+      </w:r>
+      <w:proofErr w:type="spellEnd"/>
+      <w:r>
+        <w:rPr>
+          <w:rFonts w:ascii="Times New Roman" w:hAnsi="Times New Roman" w:cs="Times New Roman"/>
+          <w:sz w:val="24"/>
+          <w:szCs w:val="24"/>
+        </w:rPr>
+        <w:t xml:space="preserve"> un kopīgo attīstību.</w:t>
       </w:r>
     </w:p>
     <w:sectPr>
@@ -10410,6 +12355,60 @@
       </w:tblBorders>
     </w:tblPr>
   </w:style>
+  <w:style w:type="paragraph" w:styleId="HTMLiepriekformattais">
+    <w:name w:val="HTML Preformatted"/>
+    <w:basedOn w:val="Parasts"/>
+    <w:link w:val="HTMLiepriekformattaisRakstz"/>
+    <w:uiPriority w:val="99"/>
+    <w:semiHidden/>
+    <w:unhideWhenUsed/>
+    <w:rsid w:val="00513ED6"/>
+    <w:pPr>
+      <w:tabs>
+        <w:tab w:val="left" w:pos="916"/>
+        <w:tab w:val="left" w:pos="1832"/>
+        <w:tab w:val="left" w:pos="2748"/>
+        <w:tab w:val="left" w:pos="3664"/>
+        <w:tab w:val="left" w:pos="4580"/>
+        <w:tab w:val="left" w:pos="5496"/>
+        <w:tab w:val="left" w:pos="6412"/>
+        <w:tab w:val="left" w:pos="7328"/>
+        <w:tab w:val="left" w:pos="8244"/>
+        <w:tab w:val="left" w:pos="9160"/>
+        <w:tab w:val="left" w:pos="10076"/>
+        <w:tab w:val="left" w:pos="10992"/>
+        <w:tab w:val="left" w:pos="11908"/>
+        <w:tab w:val="left" w:pos="12824"/>
+        <w:tab w:val="left" w:pos="13740"/>
+        <w:tab w:val="left" w:pos="14656"/>
+      </w:tabs>
+      <w:spacing w:after="0" w:line="240" w:lineRule="auto"/>
+    </w:pPr>
+    <w:rPr>
+      <w:rFonts w:ascii="Courier New" w:eastAsia="Times New Roman" w:hAnsi="Courier New" w:cs="Courier New"/>
+      <w:kern w:val="0"/>
+      <w:sz w:val="20"/>
+      <w:szCs w:val="20"/>
+      <w:lang w:val="ru-RU" w:eastAsia="ru-RU"/>
+      <w14:ligatures w14:val="none"/>
+    </w:rPr>
+  </w:style>
+  <w:style w:type="character" w:customStyle="1" w:styleId="HTMLiepriekformattaisRakstz">
+    <w:name w:val="HTML iepriekšformatētais Rakstz."/>
+    <w:basedOn w:val="Noklusjumarindkopasfonts"/>
+    <w:link w:val="HTMLiepriekformattais"/>
+    <w:uiPriority w:val="99"/>
+    <w:semiHidden/>
+    <w:rsid w:val="00513ED6"/>
+    <w:rPr>
+      <w:rFonts w:ascii="Courier New" w:eastAsia="Times New Roman" w:hAnsi="Courier New" w:cs="Courier New"/>
+      <w:kern w:val="0"/>
+      <w:sz w:val="20"/>
+      <w:szCs w:val="20"/>
+      <w:lang w:eastAsia="ru-RU"/>
+      <w14:ligatures w14:val="none"/>
+    </w:rPr>
+  </w:style>
 </w:styles>
 </file>
 

</xml_diff>